<commit_message>
- (WIP) Done with (very) rough draft of basic setup analysis in report - Removed getBigramCount method - Replaced sentence 28 with a more accurate translation
</commit_message>
<xml_diff>
--- a/472_Report3_27566263_DRAFT1.docx
+++ b/472_Report3_27566263_DRAFT1.docx
@@ -163,139 +163,277 @@
       <w:pPr>
         <w:jc w:val="both"/>
         <w:rPr>
+          <w:sz w:val="24"/>
+          <w:szCs w:val="24"/>
+        </w:rPr>
+      </w:pPr>
+      <w:r>
+        <w:rPr>
+          <w:sz w:val="24"/>
+          <w:szCs w:val="24"/>
+        </w:rPr>
+        <w:tab/>
+        <w:t>This report will include a description of the basic setup used to recognize sentences in English, French, and Spanish; an analysis of the results of the basic setup; a description of each experiment done on the basic setup or the corpora; and an analysis of the results of each experiment.</w:t>
+      </w:r>
+    </w:p>
+    <w:p>
+      <w:pPr>
+        <w:jc w:val="both"/>
+        <w:rPr>
           <w:b/>
           <w:sz w:val="24"/>
           <w:szCs w:val="24"/>
         </w:rPr>
       </w:pPr>
-    </w:p>
-    <w:p>
-      <w:pPr>
-        <w:jc w:val="both"/>
+      <w:r>
         <w:rPr>
           <w:b/>
           <w:sz w:val="24"/>
           <w:szCs w:val="24"/>
         </w:rPr>
-      </w:pPr>
+        <w:t xml:space="preserve">2. </w:t>
+      </w:r>
       <w:r>
         <w:rPr>
           <w:b/>
           <w:sz w:val="24"/>
           <w:szCs w:val="24"/>
         </w:rPr>
-        <w:t xml:space="preserve">2. </w:t>
-      </w:r>
-      <w:r>
+        <w:t>BASIC SETUP</w:t>
+      </w:r>
+    </w:p>
+    <w:p>
+      <w:pPr>
+        <w:ind w:left="720" w:hanging="720"/>
+        <w:jc w:val="both"/>
+        <w:rPr>
+          <w:i/>
+          <w:strike/>
+          <w:sz w:val="24"/>
+          <w:szCs w:val="24"/>
+        </w:rPr>
+      </w:pPr>
+      <w:r>
+        <w:rPr>
+          <w:i/>
+          <w:strike/>
+          <w:sz w:val="24"/>
+          <w:szCs w:val="24"/>
+        </w:rPr>
+        <w:t xml:space="preserve">- </w:t>
+      </w:r>
+      <w:r>
+        <w:rPr>
+          <w:i/>
+          <w:strike/>
+          <w:sz w:val="24"/>
+          <w:szCs w:val="24"/>
+        </w:rPr>
+        <w:t>Explain why you chose Spanish as OT here</w:t>
+      </w:r>
+      <w:r>
+        <w:rPr>
+          <w:i/>
+          <w:strike/>
+          <w:sz w:val="24"/>
+          <w:szCs w:val="24"/>
+        </w:rPr>
+        <w:t xml:space="preserve"> and the corpora used</w:t>
+      </w:r>
+    </w:p>
+    <w:p>
+      <w:pPr>
+        <w:jc w:val="both"/>
+        <w:rPr>
+          <w:i/>
+          <w:strike/>
+          <w:sz w:val="24"/>
+          <w:szCs w:val="24"/>
+        </w:rPr>
+      </w:pPr>
+      <w:r>
+        <w:rPr>
+          <w:i/>
+          <w:strike/>
+          <w:sz w:val="24"/>
+          <w:szCs w:val="24"/>
+        </w:rPr>
+        <w:t>- Explain what constitutes as a correctly and incorrectly tagged sentence</w:t>
+      </w:r>
+    </w:p>
+    <w:p>
+      <w:pPr>
+        <w:jc w:val="both"/>
+        <w:rPr>
+          <w:i/>
+          <w:strike/>
+          <w:sz w:val="24"/>
+          <w:szCs w:val="24"/>
+        </w:rPr>
+      </w:pPr>
+      <w:r>
+        <w:rPr>
+          <w:i/>
+          <w:strike/>
+          <w:sz w:val="24"/>
+          <w:szCs w:val="24"/>
+        </w:rPr>
+        <w:t>- Explain how the sentences are read for each model</w:t>
+      </w:r>
+    </w:p>
+    <w:p>
+      <w:pPr>
+        <w:jc w:val="both"/>
+        <w:rPr>
+          <w:sz w:val="24"/>
+          <w:szCs w:val="24"/>
+        </w:rPr>
+      </w:pPr>
+      <w:r>
+        <w:rPr>
+          <w:sz w:val="24"/>
+          <w:szCs w:val="24"/>
+        </w:rPr>
+        <w:tab/>
+        <w:t xml:space="preserve">The basic setup constitutes a system that reads corpora as training data, to then apply the training data in a Naïve Bayes classifier to recognize which language is used in a sentence. There are three languages: French, English, and Spanish. Spanish was chosen as the third language because there are plenty of corpora freely available on the Internet, </w:t>
+      </w:r>
+      <w:r>
+        <w:rPr>
+          <w:sz w:val="24"/>
+          <w:szCs w:val="24"/>
+        </w:rPr>
+        <w:t>and it is in the Romance language family, like French. For the sake of brevity, French will be abbreviated as FR, English as EN, and Spanish as OT for the rest of the report, except for the conclusion.</w:t>
+      </w:r>
+    </w:p>
+    <w:p>
+      <w:pPr>
+        <w:jc w:val="both"/>
+        <w:rPr>
+          <w:sz w:val="24"/>
+          <w:szCs w:val="24"/>
+        </w:rPr>
+      </w:pPr>
+      <w:r>
+        <w:rPr>
+          <w:sz w:val="24"/>
+          <w:szCs w:val="24"/>
+        </w:rPr>
+        <w:t xml:space="preserve">It is important to note that for both unigrams and bigrams, punctuation and whitespace are ignored. This is especially important for bigrams. For example, the phrase “Chez Tom” would produce the bigrams </w:t>
+      </w:r>
+      <w:proofErr w:type="spellStart"/>
+      <w:r>
+        <w:rPr>
+          <w:sz w:val="24"/>
+          <w:szCs w:val="24"/>
+        </w:rPr>
+        <w:t>ch</w:t>
+      </w:r>
+      <w:proofErr w:type="spellEnd"/>
+      <w:r>
+        <w:rPr>
+          <w:sz w:val="24"/>
+          <w:szCs w:val="24"/>
+        </w:rPr>
+        <w:t xml:space="preserve">, he, </w:t>
+      </w:r>
+      <w:proofErr w:type="spellStart"/>
+      <w:r>
+        <w:rPr>
+          <w:sz w:val="24"/>
+          <w:szCs w:val="24"/>
+        </w:rPr>
+        <w:t>ez</w:t>
+      </w:r>
+      <w:proofErr w:type="spellEnd"/>
+      <w:r>
+        <w:rPr>
+          <w:sz w:val="24"/>
+          <w:szCs w:val="24"/>
+        </w:rPr>
+        <w:t xml:space="preserve">, </w:t>
+      </w:r>
+      <w:proofErr w:type="spellStart"/>
+      <w:r>
+        <w:rPr>
+          <w:sz w:val="24"/>
+          <w:szCs w:val="24"/>
+        </w:rPr>
+        <w:t>zt</w:t>
+      </w:r>
+      <w:proofErr w:type="spellEnd"/>
+      <w:r>
+        <w:rPr>
+          <w:sz w:val="24"/>
+          <w:szCs w:val="24"/>
+        </w:rPr>
+        <w:t xml:space="preserve">, to, and </w:t>
+      </w:r>
+      <w:proofErr w:type="spellStart"/>
+      <w:r>
+        <w:rPr>
+          <w:sz w:val="24"/>
+          <w:szCs w:val="24"/>
+        </w:rPr>
+        <w:t>om.</w:t>
+      </w:r>
+      <w:proofErr w:type="spellEnd"/>
+      <w:r>
+        <w:rPr>
+          <w:sz w:val="24"/>
+          <w:szCs w:val="24"/>
+        </w:rPr>
+        <w:t xml:space="preserve"> The result of this is that some bigrams that appear in my models would not appear in models that account for punctuation: using the same example, the bigram </w:t>
+      </w:r>
+      <w:proofErr w:type="spellStart"/>
+      <w:r>
+        <w:rPr>
+          <w:sz w:val="24"/>
+          <w:szCs w:val="24"/>
+        </w:rPr>
+        <w:t>zt</w:t>
+      </w:r>
+      <w:proofErr w:type="spellEnd"/>
+      <w:r>
+        <w:rPr>
+          <w:sz w:val="24"/>
+          <w:szCs w:val="24"/>
+        </w:rPr>
+        <w:t xml:space="preserve"> would most likely never appear in any bigram model that accounts for punctuation and whitespace.</w:t>
+      </w:r>
+    </w:p>
+    <w:p>
+      <w:pPr>
+        <w:jc w:val="both"/>
+        <w:rPr>
+          <w:sz w:val="24"/>
+          <w:szCs w:val="24"/>
+        </w:rPr>
+      </w:pPr>
+    </w:p>
+    <w:p>
+      <w:pPr>
+        <w:jc w:val="both"/>
         <w:rPr>
           <w:b/>
           <w:sz w:val="24"/>
           <w:szCs w:val="24"/>
         </w:rPr>
-        <w:t>BASIC SETUP</w:t>
-      </w:r>
-    </w:p>
-    <w:p>
-      <w:pPr>
-        <w:jc w:val="both"/>
-        <w:rPr>
-          <w:sz w:val="24"/>
-          <w:szCs w:val="24"/>
-        </w:rPr>
-      </w:pPr>
-      <w:r>
-        <w:rPr>
-          <w:sz w:val="24"/>
-          <w:szCs w:val="24"/>
-        </w:rPr>
-        <w:t xml:space="preserve">- </w:t>
-      </w:r>
-      <w:r>
-        <w:rPr>
-          <w:sz w:val="24"/>
-          <w:szCs w:val="24"/>
-        </w:rPr>
-        <w:t>Explain why you chose Spanish as OT here</w:t>
-      </w:r>
-      <w:r>
-        <w:rPr>
-          <w:sz w:val="24"/>
-          <w:szCs w:val="24"/>
-        </w:rPr>
-        <w:t xml:space="preserve"> and the corpora used</w:t>
-      </w:r>
-    </w:p>
-    <w:p>
-      <w:pPr>
-        <w:jc w:val="both"/>
-        <w:rPr>
-          <w:sz w:val="24"/>
-          <w:szCs w:val="24"/>
-        </w:rPr>
-      </w:pPr>
-      <w:r>
-        <w:rPr>
-          <w:sz w:val="24"/>
-          <w:szCs w:val="24"/>
-        </w:rPr>
-        <w:t>- Explain what constitutes as a correctly and incorrectly tagged sentence</w:t>
-      </w:r>
-    </w:p>
-    <w:p>
-      <w:pPr>
-        <w:jc w:val="both"/>
-        <w:rPr>
-          <w:sz w:val="24"/>
-          <w:szCs w:val="24"/>
-        </w:rPr>
-      </w:pPr>
-      <w:r>
-        <w:rPr>
-          <w:sz w:val="24"/>
-          <w:szCs w:val="24"/>
-        </w:rPr>
-        <w:t xml:space="preserve">- Explain how the </w:t>
-      </w:r>
-      <w:r>
-        <w:rPr>
-          <w:sz w:val="24"/>
-          <w:szCs w:val="24"/>
-        </w:rPr>
-        <w:t>language models were built</w:t>
-      </w:r>
-    </w:p>
-    <w:p>
-      <w:pPr>
-        <w:jc w:val="both"/>
-        <w:rPr>
-          <w:sz w:val="24"/>
-          <w:szCs w:val="24"/>
-        </w:rPr>
-      </w:pPr>
-      <w:r>
-        <w:rPr>
-          <w:sz w:val="24"/>
-          <w:szCs w:val="24"/>
-        </w:rPr>
-        <w:t>- Explain how the sentences are read for each model</w:t>
-      </w:r>
-    </w:p>
-    <w:p>
-      <w:pPr>
-        <w:jc w:val="both"/>
+      </w:pPr>
+      <w:r>
         <w:rPr>
           <w:b/>
           <w:sz w:val="24"/>
           <w:szCs w:val="24"/>
         </w:rPr>
-      </w:pPr>
+        <w:t>2.</w:t>
+      </w:r>
       <w:r>
         <w:rPr>
           <w:b/>
           <w:sz w:val="24"/>
           <w:szCs w:val="24"/>
         </w:rPr>
-        <w:t>2.</w:t>
+        <w:t>1</w:t>
       </w:r>
       <w:r>
         <w:rPr>
@@ -303,14 +441,6 @@
           <w:sz w:val="24"/>
           <w:szCs w:val="24"/>
         </w:rPr>
-        <w:t>1</w:t>
-      </w:r>
-      <w:r>
-        <w:rPr>
-          <w:b/>
-          <w:sz w:val="24"/>
-          <w:szCs w:val="24"/>
-        </w:rPr>
         <w:t xml:space="preserve"> Results</w:t>
       </w:r>
     </w:p>
@@ -318,12 +448,14 @@
       <w:pPr>
         <w:jc w:val="both"/>
         <w:rPr>
-          <w:sz w:val="24"/>
-          <w:szCs w:val="24"/>
-        </w:rPr>
-      </w:pPr>
-      <w:r>
-        <w:rPr>
+          <w:i/>
+          <w:sz w:val="24"/>
+          <w:szCs w:val="24"/>
+        </w:rPr>
+      </w:pPr>
+      <w:r>
+        <w:rPr>
+          <w:i/>
           <w:sz w:val="24"/>
           <w:szCs w:val="24"/>
         </w:rPr>
@@ -334,12 +466,14 @@
       <w:pPr>
         <w:jc w:val="both"/>
         <w:rPr>
-          <w:sz w:val="24"/>
-          <w:szCs w:val="24"/>
-        </w:rPr>
-      </w:pPr>
-      <w:r>
-        <w:rPr>
+          <w:i/>
+          <w:sz w:val="24"/>
+          <w:szCs w:val="24"/>
+        </w:rPr>
+      </w:pPr>
+      <w:r>
+        <w:rPr>
+          <w:i/>
           <w:sz w:val="24"/>
           <w:szCs w:val="24"/>
         </w:rPr>
@@ -350,12 +484,14 @@
       <w:pPr>
         <w:jc w:val="both"/>
         <w:rPr>
-          <w:sz w:val="24"/>
-          <w:szCs w:val="24"/>
-        </w:rPr>
-      </w:pPr>
-      <w:r>
-        <w:rPr>
+          <w:i/>
+          <w:sz w:val="24"/>
+          <w:szCs w:val="24"/>
+        </w:rPr>
+      </w:pPr>
+      <w:r>
+        <w:rPr>
+          <w:i/>
           <w:sz w:val="24"/>
           <w:szCs w:val="24"/>
         </w:rPr>
@@ -367,59 +503,51 @@
       <w:pPr>
         <w:jc w:val="both"/>
         <w:rPr>
-          <w:sz w:val="24"/>
-          <w:szCs w:val="24"/>
-        </w:rPr>
-      </w:pPr>
-      <w:r>
-        <w:rPr>
-          <w:sz w:val="24"/>
-          <w:szCs w:val="24"/>
-        </w:rPr>
-        <w:t>- Take sentences of interest</w:t>
-      </w:r>
-      <w:r>
-        <w:rPr>
-          <w:sz w:val="24"/>
-          <w:szCs w:val="24"/>
-        </w:rPr>
-        <w:t>, list them, and say why you want to talk about these</w:t>
-      </w:r>
-    </w:p>
-    <w:p>
-      <w:pPr>
-        <w:jc w:val="both"/>
-        <w:rPr>
-          <w:sz w:val="24"/>
-          <w:szCs w:val="24"/>
-        </w:rPr>
-      </w:pPr>
-      <w:r>
-        <w:rPr>
+          <w:i/>
+          <w:sz w:val="24"/>
+          <w:szCs w:val="24"/>
+        </w:rPr>
+      </w:pPr>
+      <w:r>
+        <w:rPr>
+          <w:i/>
+          <w:sz w:val="24"/>
+          <w:szCs w:val="24"/>
+        </w:rPr>
+        <w:t>- Take sentences of interest, list them, and say why you want to talk about these</w:t>
+      </w:r>
+    </w:p>
+    <w:p>
+      <w:pPr>
+        <w:jc w:val="both"/>
+        <w:rPr>
+          <w:i/>
+          <w:sz w:val="24"/>
+          <w:szCs w:val="24"/>
+        </w:rPr>
+      </w:pPr>
+      <w:r>
+        <w:rPr>
+          <w:i/>
           <w:sz w:val="24"/>
           <w:szCs w:val="24"/>
         </w:rPr>
         <w:tab/>
-        <w:t xml:space="preserve">- </w:t>
-      </w:r>
-      <w:r>
-        <w:rPr>
-          <w:sz w:val="24"/>
-          <w:szCs w:val="24"/>
-        </w:rPr>
-        <w:t>Sentences incorrectly tagged in unigrams</w:t>
-      </w:r>
-    </w:p>
-    <w:p>
-      <w:pPr>
-        <w:jc w:val="both"/>
-        <w:rPr>
-          <w:sz w:val="24"/>
-          <w:szCs w:val="24"/>
-        </w:rPr>
-      </w:pPr>
-      <w:r>
-        <w:rPr>
+        <w:t>- Sentences incorrectly tagged in unigrams</w:t>
+      </w:r>
+    </w:p>
+    <w:p>
+      <w:pPr>
+        <w:jc w:val="both"/>
+        <w:rPr>
+          <w:i/>
+          <w:sz w:val="24"/>
+          <w:szCs w:val="24"/>
+        </w:rPr>
+      </w:pPr>
+      <w:r>
+        <w:rPr>
+          <w:i/>
           <w:sz w:val="24"/>
           <w:szCs w:val="24"/>
         </w:rPr>
@@ -431,15 +559,18 @@
       <w:pPr>
         <w:jc w:val="both"/>
         <w:rPr>
-          <w:sz w:val="24"/>
-          <w:szCs w:val="24"/>
-        </w:rPr>
-      </w:pPr>
-      <w:r>
-        <w:rPr>
-          <w:sz w:val="24"/>
-          <w:szCs w:val="24"/>
-        </w:rPr>
+          <w:i/>
+          <w:sz w:val="24"/>
+          <w:szCs w:val="24"/>
+        </w:rPr>
+      </w:pPr>
+      <w:r>
+        <w:rPr>
+          <w:i/>
+          <w:sz w:val="24"/>
+          <w:szCs w:val="24"/>
+        </w:rPr>
+        <w:lastRenderedPageBreak/>
         <w:tab/>
         <w:t>- Sentences incorrectly tagged in both</w:t>
       </w:r>
@@ -448,12 +579,14 @@
       <w:pPr>
         <w:jc w:val="both"/>
         <w:rPr>
-          <w:sz w:val="24"/>
-          <w:szCs w:val="24"/>
-        </w:rPr>
-      </w:pPr>
-      <w:r>
-        <w:rPr>
+          <w:i/>
+          <w:sz w:val="24"/>
+          <w:szCs w:val="24"/>
+        </w:rPr>
+      </w:pPr>
+      <w:r>
+        <w:rPr>
+          <w:i/>
           <w:sz w:val="24"/>
           <w:szCs w:val="24"/>
         </w:rPr>
@@ -465,12 +598,14 @@
       <w:pPr>
         <w:jc w:val="both"/>
         <w:rPr>
-          <w:sz w:val="24"/>
-          <w:szCs w:val="24"/>
-        </w:rPr>
-      </w:pPr>
-      <w:r>
-        <w:rPr>
+          <w:i/>
+          <w:sz w:val="24"/>
+          <w:szCs w:val="24"/>
+        </w:rPr>
+      </w:pPr>
+      <w:r>
+        <w:rPr>
+          <w:i/>
           <w:sz w:val="24"/>
           <w:szCs w:val="24"/>
         </w:rPr>
@@ -481,12 +616,14 @@
       <w:pPr>
         <w:jc w:val="both"/>
         <w:rPr>
-          <w:sz w:val="24"/>
-          <w:szCs w:val="24"/>
-        </w:rPr>
-      </w:pPr>
-      <w:r>
-        <w:rPr>
+          <w:i/>
+          <w:sz w:val="24"/>
+          <w:szCs w:val="24"/>
+        </w:rPr>
+      </w:pPr>
+      <w:r>
+        <w:rPr>
+          <w:i/>
           <w:sz w:val="24"/>
           <w:szCs w:val="24"/>
         </w:rPr>
@@ -501,22 +638,2481 @@
           <w:szCs w:val="24"/>
         </w:rPr>
       </w:pPr>
-    </w:p>
-    <w:p>
-      <w:pPr>
-        <w:jc w:val="both"/>
+      <w:r>
         <w:rPr>
           <w:b/>
           <w:sz w:val="24"/>
           <w:szCs w:val="24"/>
         </w:rPr>
-      </w:pPr>
-      <w:r>
+        <w:tab/>
+      </w:r>
+      <w:r>
+        <w:rPr>
+          <w:sz w:val="24"/>
+          <w:szCs w:val="24"/>
+        </w:rPr>
+        <w:t xml:space="preserve">In this subsection, I will analyse the results of the language models reading the sentences using the basic setup. </w:t>
+      </w:r>
+      <w:r>
+        <w:rPr>
+          <w:sz w:val="24"/>
+          <w:szCs w:val="24"/>
+        </w:rPr>
+        <w:t>Because of limitations on the length of this report, t</w:t>
+      </w:r>
+      <w:r>
+        <w:rPr>
+          <w:sz w:val="24"/>
+          <w:szCs w:val="24"/>
+        </w:rPr>
+        <w:t xml:space="preserve">his </w:t>
+      </w:r>
+      <w:r>
+        <w:rPr>
+          <w:sz w:val="24"/>
+          <w:szCs w:val="24"/>
+        </w:rPr>
+        <w:t>sub</w:t>
+      </w:r>
+      <w:r>
+        <w:rPr>
+          <w:sz w:val="24"/>
+          <w:szCs w:val="24"/>
+        </w:rPr>
+        <w:t>section will only discuss a subset of all the sentences; two for each language, one correctly classified and one incorrectly classified</w:t>
+      </w:r>
+      <w:r>
+        <w:rPr>
+          <w:sz w:val="24"/>
+          <w:szCs w:val="24"/>
+        </w:rPr>
+        <w:t>.</w:t>
+      </w:r>
+    </w:p>
+    <w:p>
+      <w:pPr>
+        <w:jc w:val="both"/>
+        <w:rPr>
+          <w:sz w:val="24"/>
+          <w:szCs w:val="24"/>
+        </w:rPr>
+      </w:pPr>
+      <w:r>
+        <w:rPr>
+          <w:sz w:val="24"/>
+          <w:szCs w:val="24"/>
+        </w:rPr>
+        <w:t>In this report, a</w:t>
+      </w:r>
+      <w:r>
+        <w:rPr>
+          <w:sz w:val="24"/>
+          <w:szCs w:val="24"/>
+        </w:rPr>
+        <w:t xml:space="preserve"> sentence is considered incorrectly </w:t>
+      </w:r>
+      <w:r>
+        <w:rPr>
+          <w:sz w:val="24"/>
+          <w:szCs w:val="24"/>
+        </w:rPr>
+        <w:t>classified</w:t>
+      </w:r>
+      <w:r>
+        <w:rPr>
+          <w:sz w:val="24"/>
+          <w:szCs w:val="24"/>
+        </w:rPr>
+        <w:t xml:space="preserve"> when at least one language model has incorrectly predicted the language a sentence is in. For example, the sentence “</w:t>
+      </w:r>
+      <w:r>
+        <w:rPr>
+          <w:sz w:val="24"/>
+          <w:szCs w:val="24"/>
+        </w:rPr>
+        <w:t>Birds build nests</w:t>
+      </w:r>
+      <w:r>
+        <w:rPr>
+          <w:sz w:val="24"/>
+          <w:szCs w:val="24"/>
+        </w:rPr>
+        <w:t>.</w:t>
+      </w:r>
+      <w:r>
+        <w:rPr>
+          <w:sz w:val="24"/>
+          <w:szCs w:val="24"/>
+        </w:rPr>
+        <w:t>” (EN) is</w:t>
+      </w:r>
+      <w:r>
+        <w:rPr>
+          <w:sz w:val="24"/>
+          <w:szCs w:val="24"/>
+        </w:rPr>
+        <w:t xml:space="preserve"> incorrectly</w:t>
+      </w:r>
+      <w:r>
+        <w:rPr>
+          <w:sz w:val="24"/>
+          <w:szCs w:val="24"/>
+        </w:rPr>
+        <w:t xml:space="preserve"> </w:t>
+      </w:r>
+      <w:r>
+        <w:rPr>
+          <w:sz w:val="24"/>
+          <w:szCs w:val="24"/>
+        </w:rPr>
+        <w:t>classified,</w:t>
+      </w:r>
+      <w:r>
+        <w:rPr>
+          <w:sz w:val="24"/>
+          <w:szCs w:val="24"/>
+        </w:rPr>
+        <w:t xml:space="preserve"> </w:t>
+      </w:r>
+      <w:r>
+        <w:rPr>
+          <w:sz w:val="24"/>
+          <w:szCs w:val="24"/>
+        </w:rPr>
+        <w:t>because the unigram model classified as FR and the bigram model classified it as EN.</w:t>
+      </w:r>
+      <w:r>
+        <w:rPr>
+          <w:sz w:val="24"/>
+          <w:szCs w:val="24"/>
+        </w:rPr>
+        <w:t xml:space="preserve"> </w:t>
+      </w:r>
+      <w:r>
+        <w:rPr>
+          <w:sz w:val="24"/>
+          <w:szCs w:val="24"/>
+        </w:rPr>
+        <w:t xml:space="preserve">Overall, 15 sentences are incorrectly classified: 5 in the default 10 sentences, and </w:t>
+      </w:r>
+      <w:r>
+        <w:rPr>
+          <w:sz w:val="24"/>
+          <w:szCs w:val="24"/>
+        </w:rPr>
+        <w:t>all the</w:t>
+      </w:r>
+      <w:r>
+        <w:rPr>
+          <w:sz w:val="24"/>
+          <w:szCs w:val="24"/>
+        </w:rPr>
+        <w:t xml:space="preserve"> last 10 sentences, which are supposed to be incorrectly classified</w:t>
+      </w:r>
+      <w:r>
+        <w:rPr>
+          <w:sz w:val="24"/>
+          <w:szCs w:val="24"/>
+        </w:rPr>
+        <w:t xml:space="preserve"> as per the handout.</w:t>
+      </w:r>
+    </w:p>
+    <w:p>
+      <w:pPr>
+        <w:jc w:val="both"/>
+        <w:rPr>
+          <w:sz w:val="24"/>
+          <w:szCs w:val="24"/>
+        </w:rPr>
+      </w:pPr>
+      <w:r>
+        <w:rPr>
+          <w:sz w:val="24"/>
+          <w:szCs w:val="24"/>
+        </w:rPr>
+        <w:t>From this point on, any reference to sentences</w:t>
+      </w:r>
+      <w:r>
+        <w:rPr>
+          <w:sz w:val="24"/>
+          <w:szCs w:val="24"/>
+        </w:rPr>
+        <w:t xml:space="preserve"> in this subsection</w:t>
+      </w:r>
+      <w:r>
+        <w:rPr>
+          <w:sz w:val="24"/>
+          <w:szCs w:val="24"/>
+        </w:rPr>
+        <w:t xml:space="preserve"> will use the form S</w:t>
+      </w:r>
+      <w:r>
+        <w:rPr>
+          <w:sz w:val="24"/>
+          <w:szCs w:val="24"/>
+          <w:vertAlign w:val="subscript"/>
+        </w:rPr>
+        <w:t>n</w:t>
+      </w:r>
+      <w:r>
+        <w:rPr>
+          <w:sz w:val="24"/>
+          <w:szCs w:val="24"/>
+          <w:vertAlign w:val="subscript"/>
+        </w:rPr>
+        <w:t xml:space="preserve"> </w:t>
+      </w:r>
+      <w:r>
+        <w:rPr>
+          <w:sz w:val="24"/>
+          <w:szCs w:val="24"/>
+        </w:rPr>
+        <w:t>where n is the sentence number.</w:t>
+      </w:r>
+    </w:p>
+    <w:tbl>
+      <w:tblPr>
+        <w:tblW w:w="8222" w:type="dxa"/>
+        <w:jc w:val="center"/>
+        <w:tblLook w:val="04A0" w:firstRow="1" w:lastRow="0" w:firstColumn="1" w:lastColumn="0" w:noHBand="0" w:noVBand="1"/>
+      </w:tblPr>
+      <w:tblGrid>
+        <w:gridCol w:w="1276"/>
+        <w:gridCol w:w="5812"/>
+        <w:gridCol w:w="1134"/>
+      </w:tblGrid>
+      <w:tr>
+        <w:trPr>
+          <w:trHeight w:val="290"/>
+          <w:jc w:val="center"/>
+        </w:trPr>
+        <w:tc>
+          <w:tcPr>
+            <w:tcW w:w="1276" w:type="dxa"/>
+            <w:tcBorders>
+              <w:top w:val="nil"/>
+              <w:left w:val="nil"/>
+              <w:bottom w:val="nil"/>
+              <w:right w:val="nil"/>
+            </w:tcBorders>
+            <w:shd w:val="clear" w:color="auto" w:fill="auto"/>
+            <w:noWrap/>
+            <w:vAlign w:val="bottom"/>
+            <w:hideMark/>
+          </w:tcPr>
+          <w:p>
+            <w:pPr>
+              <w:spacing w:after="0" w:line="240" w:lineRule="auto"/>
+              <w:jc w:val="center"/>
+              <w:rPr>
+                <w:rFonts w:ascii="Calibri" w:eastAsia="Times New Roman" w:hAnsi="Calibri" w:cs="Calibri"/>
+                <w:b/>
+                <w:bCs/>
+                <w:color w:val="000000"/>
+                <w:sz w:val="20"/>
+                <w:szCs w:val="20"/>
+              </w:rPr>
+            </w:pPr>
+            <w:r>
+              <w:rPr>
+                <w:rFonts w:ascii="Calibri" w:eastAsia="Times New Roman" w:hAnsi="Calibri" w:cs="Calibri"/>
+                <w:b/>
+                <w:bCs/>
+                <w:color w:val="000000"/>
+                <w:sz w:val="20"/>
+                <w:szCs w:val="20"/>
+              </w:rPr>
+              <w:t>Sentence #</w:t>
+            </w:r>
+          </w:p>
+        </w:tc>
+        <w:tc>
+          <w:tcPr>
+            <w:tcW w:w="5812" w:type="dxa"/>
+            <w:tcBorders>
+              <w:top w:val="nil"/>
+              <w:left w:val="nil"/>
+              <w:bottom w:val="nil"/>
+              <w:right w:val="nil"/>
+            </w:tcBorders>
+            <w:shd w:val="clear" w:color="auto" w:fill="auto"/>
+            <w:noWrap/>
+            <w:vAlign w:val="bottom"/>
+            <w:hideMark/>
+          </w:tcPr>
+          <w:p>
+            <w:pPr>
+              <w:spacing w:after="0" w:line="240" w:lineRule="auto"/>
+              <w:rPr>
+                <w:rFonts w:ascii="Calibri" w:eastAsia="Times New Roman" w:hAnsi="Calibri" w:cs="Calibri"/>
+                <w:b/>
+                <w:bCs/>
+                <w:color w:val="000000"/>
+                <w:sz w:val="20"/>
+                <w:szCs w:val="20"/>
+              </w:rPr>
+            </w:pPr>
+            <w:r>
+              <w:rPr>
+                <w:rFonts w:ascii="Calibri" w:eastAsia="Times New Roman" w:hAnsi="Calibri" w:cs="Calibri"/>
+                <w:b/>
+                <w:bCs/>
+                <w:color w:val="000000"/>
+                <w:sz w:val="20"/>
+                <w:szCs w:val="20"/>
+              </w:rPr>
+              <w:t>Sentence</w:t>
+            </w:r>
+          </w:p>
+        </w:tc>
+        <w:tc>
+          <w:tcPr>
+            <w:tcW w:w="1134" w:type="dxa"/>
+            <w:tcBorders>
+              <w:top w:val="nil"/>
+              <w:left w:val="nil"/>
+              <w:bottom w:val="nil"/>
+              <w:right w:val="nil"/>
+            </w:tcBorders>
+          </w:tcPr>
+          <w:p>
+            <w:pPr>
+              <w:spacing w:after="0" w:line="240" w:lineRule="auto"/>
+              <w:jc w:val="center"/>
+              <w:rPr>
+                <w:rFonts w:ascii="Calibri" w:eastAsia="Times New Roman" w:hAnsi="Calibri" w:cs="Calibri"/>
+                <w:b/>
+                <w:bCs/>
+                <w:color w:val="000000"/>
+                <w:sz w:val="20"/>
+                <w:szCs w:val="20"/>
+              </w:rPr>
+            </w:pPr>
+            <w:r>
+              <w:rPr>
+                <w:rFonts w:ascii="Calibri" w:eastAsia="Times New Roman" w:hAnsi="Calibri" w:cs="Calibri"/>
+                <w:b/>
+                <w:bCs/>
+                <w:color w:val="000000"/>
+                <w:sz w:val="20"/>
+                <w:szCs w:val="20"/>
+              </w:rPr>
+              <w:t>Language</w:t>
+            </w:r>
+          </w:p>
+        </w:tc>
+      </w:tr>
+      <w:tr>
+        <w:trPr>
+          <w:trHeight w:val="290"/>
+          <w:jc w:val="center"/>
+        </w:trPr>
+        <w:tc>
+          <w:tcPr>
+            <w:tcW w:w="1276" w:type="dxa"/>
+            <w:tcBorders>
+              <w:top w:val="nil"/>
+              <w:left w:val="nil"/>
+              <w:bottom w:val="nil"/>
+              <w:right w:val="nil"/>
+            </w:tcBorders>
+            <w:shd w:val="clear" w:color="auto" w:fill="auto"/>
+            <w:noWrap/>
+            <w:vAlign w:val="bottom"/>
+            <w:hideMark/>
+          </w:tcPr>
+          <w:p>
+            <w:pPr>
+              <w:spacing w:after="0" w:line="240" w:lineRule="auto"/>
+              <w:jc w:val="center"/>
+              <w:rPr>
+                <w:rFonts w:ascii="Calibri" w:eastAsia="Times New Roman" w:hAnsi="Calibri" w:cs="Calibri"/>
+                <w:color w:val="000000"/>
+                <w:sz w:val="20"/>
+                <w:szCs w:val="20"/>
+              </w:rPr>
+            </w:pPr>
+            <w:r>
+              <w:rPr>
+                <w:rFonts w:ascii="Calibri" w:eastAsia="Times New Roman" w:hAnsi="Calibri" w:cs="Calibri"/>
+                <w:color w:val="000000"/>
+                <w:sz w:val="20"/>
+                <w:szCs w:val="20"/>
+              </w:rPr>
+              <w:t>S</w:t>
+            </w:r>
+            <w:r>
+              <w:rPr>
+                <w:rFonts w:ascii="Calibri" w:eastAsia="Times New Roman" w:hAnsi="Calibri" w:cs="Calibri"/>
+                <w:color w:val="000000"/>
+                <w:sz w:val="20"/>
+                <w:szCs w:val="20"/>
+                <w:vertAlign w:val="subscript"/>
+              </w:rPr>
+              <w:t>1</w:t>
+            </w:r>
+          </w:p>
+        </w:tc>
+        <w:tc>
+          <w:tcPr>
+            <w:tcW w:w="5812" w:type="dxa"/>
+            <w:tcBorders>
+              <w:top w:val="nil"/>
+              <w:left w:val="nil"/>
+              <w:bottom w:val="nil"/>
+              <w:right w:val="nil"/>
+            </w:tcBorders>
+            <w:shd w:val="clear" w:color="auto" w:fill="auto"/>
+            <w:noWrap/>
+            <w:vAlign w:val="bottom"/>
+            <w:hideMark/>
+          </w:tcPr>
+          <w:p>
+            <w:pPr>
+              <w:spacing w:after="0" w:line="240" w:lineRule="auto"/>
+              <w:rPr>
+                <w:rFonts w:ascii="Calibri" w:eastAsia="Times New Roman" w:hAnsi="Calibri" w:cs="Calibri"/>
+                <w:color w:val="000000"/>
+                <w:sz w:val="20"/>
+                <w:szCs w:val="20"/>
+              </w:rPr>
+            </w:pPr>
+            <w:r>
+              <w:rPr>
+                <w:rFonts w:ascii="Calibri" w:eastAsia="Times New Roman" w:hAnsi="Calibri" w:cs="Calibri"/>
+                <w:color w:val="000000"/>
+                <w:sz w:val="20"/>
+                <w:szCs w:val="20"/>
+              </w:rPr>
+              <w:t xml:space="preserve">Que la </w:t>
+            </w:r>
+            <w:proofErr w:type="spellStart"/>
+            <w:r>
+              <w:rPr>
+                <w:rFonts w:ascii="Calibri" w:eastAsia="Times New Roman" w:hAnsi="Calibri" w:cs="Calibri"/>
+                <w:color w:val="000000"/>
+                <w:sz w:val="20"/>
+                <w:szCs w:val="20"/>
+              </w:rPr>
+              <w:t>lumiere</w:t>
+            </w:r>
+            <w:proofErr w:type="spellEnd"/>
+            <w:r>
+              <w:rPr>
+                <w:rFonts w:ascii="Calibri" w:eastAsia="Times New Roman" w:hAnsi="Calibri" w:cs="Calibri"/>
+                <w:color w:val="000000"/>
+                <w:sz w:val="20"/>
+                <w:szCs w:val="20"/>
+              </w:rPr>
+              <w:t xml:space="preserve"> </w:t>
+            </w:r>
+            <w:proofErr w:type="spellStart"/>
+            <w:r>
+              <w:rPr>
+                <w:rFonts w:ascii="Calibri" w:eastAsia="Times New Roman" w:hAnsi="Calibri" w:cs="Calibri"/>
+                <w:color w:val="000000"/>
+                <w:sz w:val="20"/>
+                <w:szCs w:val="20"/>
+              </w:rPr>
+              <w:t>soit</w:t>
+            </w:r>
+            <w:proofErr w:type="spellEnd"/>
+            <w:r>
+              <w:rPr>
+                <w:rFonts w:ascii="Calibri" w:eastAsia="Times New Roman" w:hAnsi="Calibri" w:cs="Calibri"/>
+                <w:color w:val="000000"/>
+                <w:sz w:val="20"/>
+                <w:szCs w:val="20"/>
+              </w:rPr>
+              <w:t xml:space="preserve">, et la </w:t>
+            </w:r>
+            <w:proofErr w:type="spellStart"/>
+            <w:r>
+              <w:rPr>
+                <w:rFonts w:ascii="Calibri" w:eastAsia="Times New Roman" w:hAnsi="Calibri" w:cs="Calibri"/>
+                <w:color w:val="000000"/>
+                <w:sz w:val="20"/>
+                <w:szCs w:val="20"/>
+              </w:rPr>
+              <w:t>lumiere</w:t>
+            </w:r>
+            <w:proofErr w:type="spellEnd"/>
+            <w:r>
+              <w:rPr>
+                <w:rFonts w:ascii="Calibri" w:eastAsia="Times New Roman" w:hAnsi="Calibri" w:cs="Calibri"/>
+                <w:color w:val="000000"/>
+                <w:sz w:val="20"/>
+                <w:szCs w:val="20"/>
+              </w:rPr>
+              <w:t xml:space="preserve"> fut.</w:t>
+            </w:r>
+          </w:p>
+        </w:tc>
+        <w:tc>
+          <w:tcPr>
+            <w:tcW w:w="1134" w:type="dxa"/>
+            <w:tcBorders>
+              <w:top w:val="nil"/>
+              <w:left w:val="nil"/>
+              <w:bottom w:val="nil"/>
+              <w:right w:val="nil"/>
+            </w:tcBorders>
+          </w:tcPr>
+          <w:p>
+            <w:pPr>
+              <w:spacing w:after="0" w:line="240" w:lineRule="auto"/>
+              <w:jc w:val="center"/>
+              <w:rPr>
+                <w:rFonts w:ascii="Calibri" w:eastAsia="Times New Roman" w:hAnsi="Calibri" w:cs="Calibri"/>
+                <w:color w:val="000000"/>
+                <w:sz w:val="20"/>
+                <w:szCs w:val="20"/>
+              </w:rPr>
+            </w:pPr>
+            <w:r>
+              <w:rPr>
+                <w:rFonts w:ascii="Calibri" w:eastAsia="Times New Roman" w:hAnsi="Calibri" w:cs="Calibri"/>
+                <w:color w:val="000000"/>
+                <w:sz w:val="20"/>
+                <w:szCs w:val="20"/>
+              </w:rPr>
+              <w:t>FR</w:t>
+            </w:r>
+          </w:p>
+        </w:tc>
+      </w:tr>
+      <w:tr>
+        <w:trPr>
+          <w:trHeight w:val="290"/>
+          <w:jc w:val="center"/>
+        </w:trPr>
+        <w:tc>
+          <w:tcPr>
+            <w:tcW w:w="1276" w:type="dxa"/>
+            <w:tcBorders>
+              <w:top w:val="nil"/>
+              <w:left w:val="nil"/>
+              <w:bottom w:val="nil"/>
+              <w:right w:val="nil"/>
+            </w:tcBorders>
+            <w:shd w:val="clear" w:color="auto" w:fill="auto"/>
+            <w:noWrap/>
+            <w:vAlign w:val="bottom"/>
+            <w:hideMark/>
+          </w:tcPr>
+          <w:p>
+            <w:pPr>
+              <w:spacing w:after="0" w:line="240" w:lineRule="auto"/>
+              <w:jc w:val="center"/>
+              <w:rPr>
+                <w:rFonts w:ascii="Calibri" w:eastAsia="Times New Roman" w:hAnsi="Calibri" w:cs="Calibri"/>
+                <w:color w:val="000000"/>
+                <w:sz w:val="20"/>
+                <w:szCs w:val="20"/>
+              </w:rPr>
+            </w:pPr>
+            <w:r>
+              <w:rPr>
+                <w:rFonts w:ascii="Calibri" w:eastAsia="Times New Roman" w:hAnsi="Calibri" w:cs="Calibri"/>
+                <w:color w:val="000000"/>
+                <w:sz w:val="20"/>
+                <w:szCs w:val="20"/>
+              </w:rPr>
+              <w:t>S</w:t>
+            </w:r>
+            <w:r>
+              <w:rPr>
+                <w:rFonts w:ascii="Calibri" w:eastAsia="Times New Roman" w:hAnsi="Calibri" w:cs="Calibri"/>
+                <w:color w:val="000000"/>
+                <w:sz w:val="20"/>
+                <w:szCs w:val="20"/>
+                <w:vertAlign w:val="subscript"/>
+              </w:rPr>
+              <w:t>2</w:t>
+            </w:r>
+          </w:p>
+        </w:tc>
+        <w:tc>
+          <w:tcPr>
+            <w:tcW w:w="5812" w:type="dxa"/>
+            <w:tcBorders>
+              <w:top w:val="nil"/>
+              <w:left w:val="nil"/>
+              <w:bottom w:val="nil"/>
+              <w:right w:val="nil"/>
+            </w:tcBorders>
+            <w:shd w:val="clear" w:color="auto" w:fill="auto"/>
+            <w:noWrap/>
+            <w:vAlign w:val="bottom"/>
+            <w:hideMark/>
+          </w:tcPr>
+          <w:p>
+            <w:pPr>
+              <w:spacing w:after="0" w:line="240" w:lineRule="auto"/>
+              <w:rPr>
+                <w:rFonts w:ascii="Calibri" w:eastAsia="Times New Roman" w:hAnsi="Calibri" w:cs="Calibri"/>
+                <w:color w:val="000000"/>
+                <w:sz w:val="20"/>
+                <w:szCs w:val="20"/>
+              </w:rPr>
+            </w:pPr>
+            <w:r>
+              <w:rPr>
+                <w:rFonts w:ascii="Calibri" w:eastAsia="Times New Roman" w:hAnsi="Calibri" w:cs="Calibri"/>
+                <w:color w:val="000000"/>
+                <w:sz w:val="20"/>
+                <w:szCs w:val="20"/>
+              </w:rPr>
+              <w:t xml:space="preserve">Woody Allen </w:t>
+            </w:r>
+            <w:proofErr w:type="spellStart"/>
+            <w:r>
+              <w:rPr>
+                <w:rFonts w:ascii="Calibri" w:eastAsia="Times New Roman" w:hAnsi="Calibri" w:cs="Calibri"/>
+                <w:color w:val="000000"/>
+                <w:sz w:val="20"/>
+                <w:szCs w:val="20"/>
+              </w:rPr>
+              <w:t>parle</w:t>
+            </w:r>
+            <w:proofErr w:type="spellEnd"/>
+            <w:r>
+              <w:rPr>
+                <w:rFonts w:ascii="Calibri" w:eastAsia="Times New Roman" w:hAnsi="Calibri" w:cs="Calibri"/>
+                <w:color w:val="000000"/>
+                <w:sz w:val="20"/>
+                <w:szCs w:val="20"/>
+              </w:rPr>
+              <w:t>.</w:t>
+            </w:r>
+          </w:p>
+        </w:tc>
+        <w:tc>
+          <w:tcPr>
+            <w:tcW w:w="1134" w:type="dxa"/>
+            <w:tcBorders>
+              <w:top w:val="nil"/>
+              <w:left w:val="nil"/>
+              <w:bottom w:val="nil"/>
+              <w:right w:val="nil"/>
+            </w:tcBorders>
+          </w:tcPr>
+          <w:p>
+            <w:pPr>
+              <w:spacing w:after="0" w:line="240" w:lineRule="auto"/>
+              <w:jc w:val="center"/>
+              <w:rPr>
+                <w:rFonts w:ascii="Calibri" w:eastAsia="Times New Roman" w:hAnsi="Calibri" w:cs="Calibri"/>
+                <w:color w:val="000000"/>
+                <w:sz w:val="20"/>
+                <w:szCs w:val="20"/>
+              </w:rPr>
+            </w:pPr>
+            <w:r>
+              <w:rPr>
+                <w:rFonts w:ascii="Calibri" w:eastAsia="Times New Roman" w:hAnsi="Calibri" w:cs="Calibri"/>
+                <w:color w:val="000000"/>
+                <w:sz w:val="20"/>
+                <w:szCs w:val="20"/>
+              </w:rPr>
+              <w:t>FR</w:t>
+            </w:r>
+          </w:p>
+        </w:tc>
+      </w:tr>
+      <w:tr>
+        <w:trPr>
+          <w:trHeight w:val="290"/>
+          <w:jc w:val="center"/>
+        </w:trPr>
+        <w:tc>
+          <w:tcPr>
+            <w:tcW w:w="1276" w:type="dxa"/>
+            <w:tcBorders>
+              <w:top w:val="nil"/>
+              <w:left w:val="nil"/>
+              <w:bottom w:val="nil"/>
+              <w:right w:val="nil"/>
+            </w:tcBorders>
+            <w:shd w:val="clear" w:color="auto" w:fill="auto"/>
+            <w:noWrap/>
+            <w:vAlign w:val="bottom"/>
+            <w:hideMark/>
+          </w:tcPr>
+          <w:p>
+            <w:pPr>
+              <w:spacing w:after="0" w:line="240" w:lineRule="auto"/>
+              <w:jc w:val="center"/>
+              <w:rPr>
+                <w:rFonts w:ascii="Calibri" w:eastAsia="Times New Roman" w:hAnsi="Calibri" w:cs="Calibri"/>
+                <w:color w:val="000000"/>
+                <w:sz w:val="20"/>
+                <w:szCs w:val="20"/>
+              </w:rPr>
+            </w:pPr>
+            <w:r>
+              <w:rPr>
+                <w:rFonts w:ascii="Calibri" w:eastAsia="Times New Roman" w:hAnsi="Calibri" w:cs="Calibri"/>
+                <w:color w:val="000000"/>
+                <w:sz w:val="20"/>
+                <w:szCs w:val="20"/>
+              </w:rPr>
+              <w:t>S</w:t>
+            </w:r>
+            <w:r>
+              <w:rPr>
+                <w:rFonts w:ascii="Calibri" w:eastAsia="Times New Roman" w:hAnsi="Calibri" w:cs="Calibri"/>
+                <w:color w:val="000000"/>
+                <w:sz w:val="20"/>
+                <w:szCs w:val="20"/>
+                <w:vertAlign w:val="subscript"/>
+              </w:rPr>
+              <w:t>3</w:t>
+            </w:r>
+          </w:p>
+        </w:tc>
+        <w:tc>
+          <w:tcPr>
+            <w:tcW w:w="5812" w:type="dxa"/>
+            <w:tcBorders>
+              <w:top w:val="nil"/>
+              <w:left w:val="nil"/>
+              <w:bottom w:val="nil"/>
+              <w:right w:val="nil"/>
+            </w:tcBorders>
+            <w:shd w:val="clear" w:color="auto" w:fill="auto"/>
+            <w:noWrap/>
+            <w:vAlign w:val="bottom"/>
+            <w:hideMark/>
+          </w:tcPr>
+          <w:p>
+            <w:pPr>
+              <w:spacing w:after="0" w:line="240" w:lineRule="auto"/>
+              <w:rPr>
+                <w:rFonts w:ascii="Calibri" w:eastAsia="Times New Roman" w:hAnsi="Calibri" w:cs="Calibri"/>
+                <w:color w:val="000000"/>
+                <w:sz w:val="20"/>
+                <w:szCs w:val="20"/>
+              </w:rPr>
+            </w:pPr>
+            <w:r>
+              <w:rPr>
+                <w:rFonts w:ascii="Calibri" w:eastAsia="Times New Roman" w:hAnsi="Calibri" w:cs="Calibri"/>
+                <w:color w:val="000000"/>
+                <w:sz w:val="20"/>
+                <w:szCs w:val="20"/>
+              </w:rPr>
+              <w:t xml:space="preserve">The weather in </w:t>
+            </w:r>
+            <w:proofErr w:type="spellStart"/>
+            <w:proofErr w:type="gramStart"/>
+            <w:r>
+              <w:rPr>
+                <w:rFonts w:ascii="Calibri" w:eastAsia="Times New Roman" w:hAnsi="Calibri" w:cs="Calibri"/>
+                <w:color w:val="000000"/>
+                <w:sz w:val="20"/>
+                <w:szCs w:val="20"/>
+              </w:rPr>
+              <w:t>Taumata</w:t>
+            </w:r>
+            <w:proofErr w:type="spellEnd"/>
+            <w:r>
+              <w:rPr>
+                <w:rFonts w:ascii="Calibri" w:eastAsia="Times New Roman" w:hAnsi="Calibri" w:cs="Calibri"/>
+                <w:color w:val="000000"/>
+                <w:sz w:val="20"/>
+                <w:szCs w:val="20"/>
+              </w:rPr>
+              <w:t>[</w:t>
+            </w:r>
+            <w:proofErr w:type="gramEnd"/>
+            <w:r>
+              <w:rPr>
+                <w:rFonts w:ascii="Calibri" w:eastAsia="Times New Roman" w:hAnsi="Calibri" w:cs="Calibri"/>
+                <w:color w:val="000000"/>
+                <w:sz w:val="20"/>
+                <w:szCs w:val="20"/>
+              </w:rPr>
+              <w:t xml:space="preserve">…] is lovely. </w:t>
+            </w:r>
+          </w:p>
+        </w:tc>
+        <w:tc>
+          <w:tcPr>
+            <w:tcW w:w="1134" w:type="dxa"/>
+            <w:tcBorders>
+              <w:top w:val="nil"/>
+              <w:left w:val="nil"/>
+              <w:bottom w:val="nil"/>
+              <w:right w:val="nil"/>
+            </w:tcBorders>
+          </w:tcPr>
+          <w:p>
+            <w:pPr>
+              <w:spacing w:after="0" w:line="240" w:lineRule="auto"/>
+              <w:jc w:val="center"/>
+              <w:rPr>
+                <w:rFonts w:ascii="Calibri" w:eastAsia="Times New Roman" w:hAnsi="Calibri" w:cs="Calibri"/>
+                <w:color w:val="000000"/>
+                <w:sz w:val="20"/>
+                <w:szCs w:val="20"/>
+              </w:rPr>
+            </w:pPr>
+            <w:r>
+              <w:rPr>
+                <w:rFonts w:ascii="Calibri" w:eastAsia="Times New Roman" w:hAnsi="Calibri" w:cs="Calibri"/>
+                <w:color w:val="000000"/>
+                <w:sz w:val="20"/>
+                <w:szCs w:val="20"/>
+              </w:rPr>
+              <w:t>EN</w:t>
+            </w:r>
+          </w:p>
+        </w:tc>
+      </w:tr>
+      <w:tr>
+        <w:trPr>
+          <w:trHeight w:val="290"/>
+          <w:jc w:val="center"/>
+        </w:trPr>
+        <w:tc>
+          <w:tcPr>
+            <w:tcW w:w="1276" w:type="dxa"/>
+            <w:tcBorders>
+              <w:top w:val="nil"/>
+              <w:left w:val="nil"/>
+              <w:bottom w:val="nil"/>
+              <w:right w:val="nil"/>
+            </w:tcBorders>
+            <w:shd w:val="clear" w:color="auto" w:fill="auto"/>
+            <w:noWrap/>
+            <w:vAlign w:val="bottom"/>
+            <w:hideMark/>
+          </w:tcPr>
+          <w:p>
+            <w:pPr>
+              <w:spacing w:after="0" w:line="240" w:lineRule="auto"/>
+              <w:jc w:val="center"/>
+              <w:rPr>
+                <w:rFonts w:ascii="Calibri" w:eastAsia="Times New Roman" w:hAnsi="Calibri" w:cs="Calibri"/>
+                <w:color w:val="000000"/>
+                <w:sz w:val="20"/>
+                <w:szCs w:val="20"/>
+              </w:rPr>
+            </w:pPr>
+            <w:r>
+              <w:rPr>
+                <w:rFonts w:ascii="Calibri" w:eastAsia="Times New Roman" w:hAnsi="Calibri" w:cs="Calibri"/>
+                <w:color w:val="000000"/>
+                <w:sz w:val="20"/>
+                <w:szCs w:val="20"/>
+              </w:rPr>
+              <w:t>S</w:t>
+            </w:r>
+            <w:r>
+              <w:rPr>
+                <w:rFonts w:ascii="Calibri" w:eastAsia="Times New Roman" w:hAnsi="Calibri" w:cs="Calibri"/>
+                <w:color w:val="000000"/>
+                <w:sz w:val="20"/>
+                <w:szCs w:val="20"/>
+                <w:vertAlign w:val="subscript"/>
+              </w:rPr>
+              <w:t>4</w:t>
+            </w:r>
+          </w:p>
+        </w:tc>
+        <w:tc>
+          <w:tcPr>
+            <w:tcW w:w="5812" w:type="dxa"/>
+            <w:tcBorders>
+              <w:top w:val="nil"/>
+              <w:left w:val="nil"/>
+              <w:bottom w:val="nil"/>
+              <w:right w:val="nil"/>
+            </w:tcBorders>
+            <w:shd w:val="clear" w:color="auto" w:fill="auto"/>
+            <w:noWrap/>
+            <w:vAlign w:val="bottom"/>
+            <w:hideMark/>
+          </w:tcPr>
+          <w:p>
+            <w:pPr>
+              <w:spacing w:after="0" w:line="240" w:lineRule="auto"/>
+              <w:rPr>
+                <w:rFonts w:ascii="Calibri" w:eastAsia="Times New Roman" w:hAnsi="Calibri" w:cs="Calibri"/>
+                <w:color w:val="000000"/>
+                <w:sz w:val="20"/>
+                <w:szCs w:val="20"/>
+              </w:rPr>
+            </w:pPr>
+            <w:r>
+              <w:rPr>
+                <w:rFonts w:ascii="Calibri" w:eastAsia="Times New Roman" w:hAnsi="Calibri" w:cs="Calibri"/>
+                <w:color w:val="000000"/>
+                <w:sz w:val="20"/>
+                <w:szCs w:val="20"/>
+              </w:rPr>
+              <w:t xml:space="preserve">Numismatic symmetry should not antagonize economic acme. </w:t>
+            </w:r>
+          </w:p>
+        </w:tc>
+        <w:tc>
+          <w:tcPr>
+            <w:tcW w:w="1134" w:type="dxa"/>
+            <w:tcBorders>
+              <w:top w:val="nil"/>
+              <w:left w:val="nil"/>
+              <w:bottom w:val="nil"/>
+              <w:right w:val="nil"/>
+            </w:tcBorders>
+          </w:tcPr>
+          <w:p>
+            <w:pPr>
+              <w:spacing w:after="0" w:line="240" w:lineRule="auto"/>
+              <w:jc w:val="center"/>
+              <w:rPr>
+                <w:rFonts w:ascii="Calibri" w:eastAsia="Times New Roman" w:hAnsi="Calibri" w:cs="Calibri"/>
+                <w:color w:val="000000"/>
+                <w:sz w:val="20"/>
+                <w:szCs w:val="20"/>
+              </w:rPr>
+            </w:pPr>
+            <w:r>
+              <w:rPr>
+                <w:rFonts w:ascii="Calibri" w:eastAsia="Times New Roman" w:hAnsi="Calibri" w:cs="Calibri"/>
+                <w:color w:val="000000"/>
+                <w:sz w:val="20"/>
+                <w:szCs w:val="20"/>
+              </w:rPr>
+              <w:t>EN</w:t>
+            </w:r>
+          </w:p>
+        </w:tc>
+      </w:tr>
+      <w:tr>
+        <w:trPr>
+          <w:trHeight w:val="290"/>
+          <w:jc w:val="center"/>
+        </w:trPr>
+        <w:tc>
+          <w:tcPr>
+            <w:tcW w:w="1276" w:type="dxa"/>
+            <w:tcBorders>
+              <w:top w:val="nil"/>
+              <w:left w:val="nil"/>
+              <w:bottom w:val="nil"/>
+              <w:right w:val="nil"/>
+            </w:tcBorders>
+            <w:shd w:val="clear" w:color="auto" w:fill="auto"/>
+            <w:noWrap/>
+            <w:vAlign w:val="bottom"/>
+            <w:hideMark/>
+          </w:tcPr>
+          <w:p>
+            <w:pPr>
+              <w:spacing w:after="0" w:line="240" w:lineRule="auto"/>
+              <w:jc w:val="center"/>
+              <w:rPr>
+                <w:rFonts w:ascii="Calibri" w:eastAsia="Times New Roman" w:hAnsi="Calibri" w:cs="Calibri"/>
+                <w:color w:val="000000"/>
+                <w:sz w:val="20"/>
+                <w:szCs w:val="20"/>
+              </w:rPr>
+            </w:pPr>
+            <w:r>
+              <w:rPr>
+                <w:rFonts w:ascii="Calibri" w:eastAsia="Times New Roman" w:hAnsi="Calibri" w:cs="Calibri"/>
+                <w:color w:val="000000"/>
+                <w:sz w:val="20"/>
+                <w:szCs w:val="20"/>
+              </w:rPr>
+              <w:t>S</w:t>
+            </w:r>
+            <w:r>
+              <w:rPr>
+                <w:rFonts w:ascii="Calibri" w:eastAsia="Times New Roman" w:hAnsi="Calibri" w:cs="Calibri"/>
+                <w:color w:val="000000"/>
+                <w:sz w:val="20"/>
+                <w:szCs w:val="20"/>
+                <w:vertAlign w:val="subscript"/>
+              </w:rPr>
+              <w:t>5</w:t>
+            </w:r>
+          </w:p>
+        </w:tc>
+        <w:tc>
+          <w:tcPr>
+            <w:tcW w:w="5812" w:type="dxa"/>
+            <w:tcBorders>
+              <w:top w:val="nil"/>
+              <w:left w:val="nil"/>
+              <w:bottom w:val="nil"/>
+              <w:right w:val="nil"/>
+            </w:tcBorders>
+            <w:shd w:val="clear" w:color="auto" w:fill="auto"/>
+            <w:noWrap/>
+            <w:vAlign w:val="bottom"/>
+            <w:hideMark/>
+          </w:tcPr>
+          <w:p>
+            <w:pPr>
+              <w:spacing w:after="0" w:line="240" w:lineRule="auto"/>
+              <w:rPr>
+                <w:rFonts w:ascii="Calibri" w:eastAsia="Times New Roman" w:hAnsi="Calibri" w:cs="Calibri"/>
+                <w:color w:val="000000"/>
+                <w:sz w:val="20"/>
+                <w:szCs w:val="20"/>
+              </w:rPr>
+            </w:pPr>
+            <w:r>
+              <w:rPr>
+                <w:rFonts w:ascii="Calibri" w:eastAsia="Times New Roman" w:hAnsi="Calibri" w:cs="Calibri"/>
+                <w:color w:val="000000"/>
+                <w:sz w:val="20"/>
+                <w:szCs w:val="20"/>
+              </w:rPr>
+              <w:t xml:space="preserve">Que </w:t>
+            </w:r>
+            <w:proofErr w:type="spellStart"/>
+            <w:r>
+              <w:rPr>
+                <w:rFonts w:ascii="Calibri" w:eastAsia="Times New Roman" w:hAnsi="Calibri" w:cs="Calibri"/>
+                <w:color w:val="000000"/>
+                <w:sz w:val="20"/>
+                <w:szCs w:val="20"/>
+              </w:rPr>
+              <w:t>alcahuete</w:t>
+            </w:r>
+            <w:proofErr w:type="spellEnd"/>
+            <w:r>
+              <w:rPr>
+                <w:rFonts w:ascii="Calibri" w:eastAsia="Times New Roman" w:hAnsi="Calibri" w:cs="Calibri"/>
+                <w:color w:val="000000"/>
+                <w:sz w:val="20"/>
+                <w:szCs w:val="20"/>
+              </w:rPr>
+              <w:t>!</w:t>
+            </w:r>
+          </w:p>
+        </w:tc>
+        <w:tc>
+          <w:tcPr>
+            <w:tcW w:w="1134" w:type="dxa"/>
+            <w:tcBorders>
+              <w:top w:val="nil"/>
+              <w:left w:val="nil"/>
+              <w:bottom w:val="nil"/>
+              <w:right w:val="nil"/>
+            </w:tcBorders>
+          </w:tcPr>
+          <w:p>
+            <w:pPr>
+              <w:spacing w:after="0" w:line="240" w:lineRule="auto"/>
+              <w:jc w:val="center"/>
+              <w:rPr>
+                <w:rFonts w:ascii="Calibri" w:eastAsia="Times New Roman" w:hAnsi="Calibri" w:cs="Calibri"/>
+                <w:color w:val="000000"/>
+                <w:sz w:val="20"/>
+                <w:szCs w:val="20"/>
+              </w:rPr>
+            </w:pPr>
+            <w:r>
+              <w:rPr>
+                <w:rFonts w:ascii="Calibri" w:eastAsia="Times New Roman" w:hAnsi="Calibri" w:cs="Calibri"/>
+                <w:color w:val="000000"/>
+                <w:sz w:val="20"/>
+                <w:szCs w:val="20"/>
+              </w:rPr>
+              <w:t>OT</w:t>
+            </w:r>
+          </w:p>
+        </w:tc>
+      </w:tr>
+      <w:tr>
+        <w:trPr>
+          <w:trHeight w:val="290"/>
+          <w:jc w:val="center"/>
+        </w:trPr>
+        <w:tc>
+          <w:tcPr>
+            <w:tcW w:w="1276" w:type="dxa"/>
+            <w:tcBorders>
+              <w:top w:val="nil"/>
+              <w:left w:val="nil"/>
+              <w:bottom w:val="nil"/>
+              <w:right w:val="nil"/>
+            </w:tcBorders>
+            <w:shd w:val="clear" w:color="auto" w:fill="auto"/>
+            <w:noWrap/>
+            <w:vAlign w:val="bottom"/>
+            <w:hideMark/>
+          </w:tcPr>
+          <w:p>
+            <w:pPr>
+              <w:spacing w:after="0" w:line="240" w:lineRule="auto"/>
+              <w:jc w:val="center"/>
+              <w:rPr>
+                <w:rFonts w:ascii="Calibri" w:eastAsia="Times New Roman" w:hAnsi="Calibri" w:cs="Calibri"/>
+                <w:color w:val="000000"/>
+                <w:sz w:val="20"/>
+                <w:szCs w:val="20"/>
+              </w:rPr>
+            </w:pPr>
+            <w:r>
+              <w:rPr>
+                <w:rFonts w:ascii="Calibri" w:eastAsia="Times New Roman" w:hAnsi="Calibri" w:cs="Calibri"/>
+                <w:color w:val="000000"/>
+                <w:sz w:val="20"/>
+                <w:szCs w:val="20"/>
+              </w:rPr>
+              <w:t>S</w:t>
+            </w:r>
+            <w:r>
+              <w:rPr>
+                <w:rFonts w:ascii="Calibri" w:eastAsia="Times New Roman" w:hAnsi="Calibri" w:cs="Calibri"/>
+                <w:color w:val="000000"/>
+                <w:sz w:val="20"/>
+                <w:szCs w:val="20"/>
+                <w:vertAlign w:val="subscript"/>
+              </w:rPr>
+              <w:t>6</w:t>
+            </w:r>
+          </w:p>
+        </w:tc>
+        <w:tc>
+          <w:tcPr>
+            <w:tcW w:w="5812" w:type="dxa"/>
+            <w:tcBorders>
+              <w:top w:val="nil"/>
+              <w:left w:val="nil"/>
+              <w:bottom w:val="nil"/>
+              <w:right w:val="nil"/>
+            </w:tcBorders>
+            <w:shd w:val="clear" w:color="auto" w:fill="auto"/>
+            <w:noWrap/>
+            <w:vAlign w:val="bottom"/>
+            <w:hideMark/>
+          </w:tcPr>
+          <w:p>
+            <w:pPr>
+              <w:spacing w:after="0" w:line="240" w:lineRule="auto"/>
+              <w:rPr>
+                <w:sz w:val="20"/>
+                <w:szCs w:val="20"/>
+              </w:rPr>
+            </w:pPr>
+            <w:proofErr w:type="spellStart"/>
+            <w:r>
+              <w:rPr>
+                <w:rStyle w:val="tlid-translation"/>
+                <w:sz w:val="20"/>
+                <w:szCs w:val="20"/>
+              </w:rPr>
+              <w:t>Voy</w:t>
+            </w:r>
+            <w:proofErr w:type="spellEnd"/>
+            <w:r>
+              <w:rPr>
+                <w:rStyle w:val="tlid-translation"/>
+                <w:sz w:val="20"/>
+                <w:szCs w:val="20"/>
+              </w:rPr>
+              <w:t xml:space="preserve"> a </w:t>
+            </w:r>
+            <w:proofErr w:type="spellStart"/>
+            <w:r>
+              <w:rPr>
+                <w:rStyle w:val="tlid-translation"/>
+                <w:sz w:val="20"/>
+                <w:szCs w:val="20"/>
+              </w:rPr>
+              <w:t>buscar</w:t>
+            </w:r>
+            <w:proofErr w:type="spellEnd"/>
+            <w:r>
+              <w:rPr>
+                <w:rStyle w:val="tlid-translation"/>
+                <w:sz w:val="20"/>
+                <w:szCs w:val="20"/>
+              </w:rPr>
+              <w:t xml:space="preserve"> el kayak</w:t>
+            </w:r>
+            <w:r>
+              <w:rPr>
+                <w:rStyle w:val="tlid-translation"/>
+                <w:sz w:val="20"/>
+                <w:szCs w:val="20"/>
+              </w:rPr>
+              <w:t>.</w:t>
+            </w:r>
+          </w:p>
+        </w:tc>
+        <w:tc>
+          <w:tcPr>
+            <w:tcW w:w="1134" w:type="dxa"/>
+            <w:tcBorders>
+              <w:top w:val="nil"/>
+              <w:left w:val="nil"/>
+              <w:bottom w:val="nil"/>
+              <w:right w:val="nil"/>
+            </w:tcBorders>
+          </w:tcPr>
+          <w:p>
+            <w:pPr>
+              <w:spacing w:after="0" w:line="240" w:lineRule="auto"/>
+              <w:jc w:val="center"/>
+              <w:rPr>
+                <w:rFonts w:ascii="Calibri" w:eastAsia="Times New Roman" w:hAnsi="Calibri" w:cs="Calibri"/>
+                <w:color w:val="000000"/>
+                <w:sz w:val="20"/>
+                <w:szCs w:val="20"/>
+              </w:rPr>
+            </w:pPr>
+            <w:r>
+              <w:rPr>
+                <w:rFonts w:ascii="Calibri" w:eastAsia="Times New Roman" w:hAnsi="Calibri" w:cs="Calibri"/>
+                <w:color w:val="000000"/>
+                <w:sz w:val="20"/>
+                <w:szCs w:val="20"/>
+              </w:rPr>
+              <w:t>OT</w:t>
+            </w:r>
+          </w:p>
+        </w:tc>
+      </w:tr>
+    </w:tbl>
+    <w:p>
+      <w:pPr>
+        <w:jc w:val="both"/>
+        <w:rPr>
+          <w:sz w:val="24"/>
+          <w:szCs w:val="24"/>
+        </w:rPr>
+      </w:pPr>
+    </w:p>
+    <w:p>
+      <w:pPr>
+        <w:jc w:val="both"/>
+        <w:rPr>
+          <w:sz w:val="24"/>
+          <w:szCs w:val="24"/>
+        </w:rPr>
+      </w:pPr>
+      <w:r>
+        <w:rPr>
+          <w:sz w:val="24"/>
+          <w:szCs w:val="24"/>
+        </w:rPr>
+        <w:t xml:space="preserve">Each odd numbered sentence corresponds to correctly classified sentences, and each even numbered sentence corresponds to an incorrectly classified sentence. </w:t>
+      </w:r>
+    </w:p>
+    <w:p>
+      <w:pPr>
+        <w:jc w:val="both"/>
+        <w:rPr>
+          <w:sz w:val="24"/>
+          <w:szCs w:val="24"/>
+        </w:rPr>
+      </w:pPr>
+      <w:r>
+        <w:rPr>
+          <w:sz w:val="24"/>
+          <w:szCs w:val="24"/>
+        </w:rPr>
+        <w:t xml:space="preserve">Let us analyse the correctly classified sentences first. </w:t>
+      </w:r>
+      <w:r>
+        <w:rPr>
+          <w:sz w:val="24"/>
+          <w:szCs w:val="24"/>
+        </w:rPr>
+        <w:t>S1 is in proper, literary F</w:t>
+      </w:r>
+      <w:r>
+        <w:rPr>
+          <w:sz w:val="24"/>
+          <w:szCs w:val="24"/>
+        </w:rPr>
+        <w:t>R</w:t>
+      </w:r>
+      <w:r>
+        <w:rPr>
+          <w:sz w:val="24"/>
+          <w:szCs w:val="24"/>
+        </w:rPr>
+        <w:t xml:space="preserve">, so it is no surprise that it is correctly classified, as </w:t>
+      </w:r>
+      <w:r>
+        <w:rPr>
+          <w:sz w:val="24"/>
+          <w:szCs w:val="24"/>
+        </w:rPr>
+        <w:t>all the language models in the basic setup are trained exclusively on literature (as opposed to news articles, interview transcriptions, instruction manuals, etc.)</w:t>
+      </w:r>
+      <w:r>
+        <w:rPr>
+          <w:sz w:val="24"/>
+          <w:szCs w:val="24"/>
+        </w:rPr>
+        <w:t xml:space="preserve"> S3, on the other hand</w:t>
+      </w:r>
+      <w:r>
+        <w:rPr>
+          <w:sz w:val="24"/>
+          <w:szCs w:val="24"/>
+        </w:rPr>
+        <w:t xml:space="preserve"> </w:t>
+      </w:r>
+      <w:r>
+        <w:rPr>
+          <w:sz w:val="24"/>
+          <w:szCs w:val="24"/>
+        </w:rPr>
+        <w:t>uses a very long foreign place name but is still correctly classified.</w:t>
+      </w:r>
+      <w:r>
+        <w:rPr>
+          <w:sz w:val="24"/>
+          <w:szCs w:val="24"/>
+        </w:rPr>
+        <w:t xml:space="preserve"> In this report, that place name is abbreviated to</w:t>
+      </w:r>
+      <w:r>
+        <w:rPr>
+          <w:sz w:val="24"/>
+          <w:szCs w:val="24"/>
+        </w:rPr>
+        <w:t xml:space="preserve"> </w:t>
+      </w:r>
+      <w:proofErr w:type="spellStart"/>
+      <w:proofErr w:type="gramStart"/>
+      <w:r>
+        <w:rPr>
+          <w:sz w:val="24"/>
+          <w:szCs w:val="24"/>
+        </w:rPr>
+        <w:t>Taumata</w:t>
+      </w:r>
+      <w:proofErr w:type="spellEnd"/>
+      <w:r>
+        <w:rPr>
+          <w:sz w:val="24"/>
+          <w:szCs w:val="24"/>
+        </w:rPr>
+        <w:t>[</w:t>
+      </w:r>
+      <w:proofErr w:type="gramEnd"/>
+      <w:r>
+        <w:rPr>
+          <w:sz w:val="24"/>
+          <w:szCs w:val="24"/>
+        </w:rPr>
+        <w:t>…]</w:t>
+      </w:r>
+      <w:r>
+        <w:rPr>
+          <w:sz w:val="24"/>
+          <w:szCs w:val="24"/>
+        </w:rPr>
+        <w:t>. It</w:t>
+      </w:r>
+      <w:r>
+        <w:rPr>
+          <w:sz w:val="24"/>
+          <w:szCs w:val="24"/>
+        </w:rPr>
+        <w:t xml:space="preserve"> is an abbreviation for </w:t>
+      </w:r>
+      <w:r>
+        <w:rPr>
+          <w:sz w:val="24"/>
+          <w:szCs w:val="24"/>
+        </w:rPr>
+        <w:t>Taumatawhakatangihangakoauauotamateaturipukakapikimaungahoronukupokaiwhenuakitanatahu</w:t>
+      </w:r>
+      <w:r>
+        <w:rPr>
+          <w:sz w:val="24"/>
+          <w:szCs w:val="24"/>
+        </w:rPr>
+        <w:t xml:space="preserve">, </w:t>
+      </w:r>
+      <w:r>
+        <w:rPr>
+          <w:sz w:val="24"/>
+          <w:szCs w:val="24"/>
+        </w:rPr>
+        <w:t xml:space="preserve">an 85-letter </w:t>
+      </w:r>
+      <w:r>
+        <w:rPr>
+          <w:sz w:val="24"/>
+          <w:szCs w:val="24"/>
+        </w:rPr>
+        <w:t>Maori language place name.</w:t>
+      </w:r>
+      <w:r>
+        <w:rPr>
+          <w:sz w:val="24"/>
+          <w:szCs w:val="24"/>
+        </w:rPr>
+        <w:t xml:space="preserve"> The reason why it is correctly classified is that </w:t>
+      </w:r>
+      <w:proofErr w:type="spellStart"/>
+      <w:proofErr w:type="gramStart"/>
+      <w:r>
+        <w:rPr>
+          <w:sz w:val="24"/>
+          <w:szCs w:val="24"/>
+        </w:rPr>
+        <w:t>Taumata</w:t>
+      </w:r>
+      <w:proofErr w:type="spellEnd"/>
+      <w:r>
+        <w:rPr>
+          <w:sz w:val="24"/>
+          <w:szCs w:val="24"/>
+        </w:rPr>
+        <w:t>[</w:t>
+      </w:r>
+      <w:proofErr w:type="gramEnd"/>
+      <w:r>
+        <w:rPr>
+          <w:sz w:val="24"/>
+          <w:szCs w:val="24"/>
+        </w:rPr>
+        <w:t>…] contains many instances of the letters ‘w’ and ‘k’</w:t>
+      </w:r>
+      <w:r>
+        <w:rPr>
+          <w:sz w:val="24"/>
+          <w:szCs w:val="24"/>
+        </w:rPr>
+        <w:t>,</w:t>
+      </w:r>
+      <w:r>
+        <w:rPr>
+          <w:sz w:val="24"/>
+          <w:szCs w:val="24"/>
+        </w:rPr>
+        <w:t xml:space="preserve"> which appear often in EN but rarely in FR or OT. </w:t>
+      </w:r>
+      <w:r>
+        <w:rPr>
+          <w:sz w:val="24"/>
+          <w:szCs w:val="24"/>
+        </w:rPr>
+        <w:t>The bigram (</w:t>
+      </w:r>
+      <w:proofErr w:type="spellStart"/>
+      <w:r>
+        <w:rPr>
+          <w:sz w:val="24"/>
+          <w:szCs w:val="24"/>
+        </w:rPr>
+        <w:t>w|h</w:t>
+      </w:r>
+      <w:proofErr w:type="spellEnd"/>
+      <w:r>
+        <w:rPr>
+          <w:sz w:val="24"/>
+          <w:szCs w:val="24"/>
+        </w:rPr>
+        <w:t xml:space="preserve">) is also much more frequent in EN than in other languages because </w:t>
+      </w:r>
+      <w:r>
+        <w:rPr>
+          <w:sz w:val="24"/>
+          <w:szCs w:val="24"/>
+        </w:rPr>
+        <w:lastRenderedPageBreak/>
+        <w:t>of functional words like “who”, “where”, “what”, etc.</w:t>
+      </w:r>
+      <w:r>
+        <w:rPr>
+          <w:sz w:val="24"/>
+          <w:szCs w:val="24"/>
+        </w:rPr>
+        <w:t xml:space="preserve"> Compare these </w:t>
+      </w:r>
+      <w:r>
+        <w:rPr>
+          <w:sz w:val="24"/>
+          <w:szCs w:val="24"/>
+        </w:rPr>
+        <w:t>smoothed</w:t>
+      </w:r>
+      <w:r>
+        <w:rPr>
+          <w:sz w:val="24"/>
+          <w:szCs w:val="24"/>
+        </w:rPr>
+        <w:t xml:space="preserve"> probabilities, taken from the language model output files:</w:t>
+      </w:r>
+    </w:p>
+    <w:tbl>
+      <w:tblPr>
+        <w:tblW w:w="6379" w:type="dxa"/>
+        <w:jc w:val="center"/>
+        <w:tblLook w:val="04A0" w:firstRow="1" w:lastRow="0" w:firstColumn="1" w:lastColumn="0" w:noHBand="0" w:noVBand="1"/>
+      </w:tblPr>
+      <w:tblGrid>
+        <w:gridCol w:w="1701"/>
+        <w:gridCol w:w="1455"/>
+        <w:gridCol w:w="1522"/>
+        <w:gridCol w:w="1701"/>
+      </w:tblGrid>
+      <w:tr>
+        <w:trPr>
+          <w:trHeight w:val="290"/>
+          <w:jc w:val="center"/>
+        </w:trPr>
+        <w:tc>
+          <w:tcPr>
+            <w:tcW w:w="1701" w:type="dxa"/>
+            <w:tcBorders>
+              <w:top w:val="nil"/>
+              <w:left w:val="nil"/>
+              <w:bottom w:val="nil"/>
+              <w:right w:val="nil"/>
+            </w:tcBorders>
+            <w:shd w:val="clear" w:color="auto" w:fill="auto"/>
+            <w:noWrap/>
+            <w:vAlign w:val="bottom"/>
+            <w:hideMark/>
+          </w:tcPr>
+          <w:p>
+            <w:pPr>
+              <w:spacing w:after="0" w:line="240" w:lineRule="auto"/>
+              <w:jc w:val="center"/>
+              <w:rPr>
+                <w:rFonts w:ascii="Calibri" w:eastAsia="Times New Roman" w:hAnsi="Calibri" w:cs="Calibri"/>
+                <w:b/>
+                <w:bCs/>
+                <w:color w:val="000000"/>
+                <w:sz w:val="20"/>
+                <w:szCs w:val="20"/>
+              </w:rPr>
+            </w:pPr>
+            <w:r>
+              <w:rPr>
+                <w:rFonts w:ascii="Calibri" w:eastAsia="Times New Roman" w:hAnsi="Calibri" w:cs="Calibri"/>
+                <w:b/>
+                <w:bCs/>
+                <w:color w:val="000000"/>
+                <w:sz w:val="20"/>
+                <w:szCs w:val="20"/>
+              </w:rPr>
+              <w:t>Language</w:t>
+            </w:r>
+          </w:p>
+        </w:tc>
+        <w:tc>
+          <w:tcPr>
+            <w:tcW w:w="1455" w:type="dxa"/>
+            <w:tcBorders>
+              <w:top w:val="nil"/>
+              <w:left w:val="nil"/>
+              <w:bottom w:val="nil"/>
+              <w:right w:val="nil"/>
+            </w:tcBorders>
+            <w:shd w:val="clear" w:color="auto" w:fill="auto"/>
+            <w:noWrap/>
+            <w:vAlign w:val="bottom"/>
+            <w:hideMark/>
+          </w:tcPr>
+          <w:p>
+            <w:pPr>
+              <w:spacing w:after="0" w:line="240" w:lineRule="auto"/>
+              <w:rPr>
+                <w:rFonts w:ascii="Calibri" w:eastAsia="Times New Roman" w:hAnsi="Calibri" w:cs="Calibri"/>
+                <w:b/>
+                <w:bCs/>
+                <w:color w:val="000000"/>
+                <w:sz w:val="20"/>
+                <w:szCs w:val="20"/>
+              </w:rPr>
+            </w:pPr>
+            <w:r>
+              <w:rPr>
+                <w:rFonts w:ascii="Calibri" w:eastAsia="Times New Roman" w:hAnsi="Calibri" w:cs="Calibri"/>
+                <w:b/>
+                <w:bCs/>
+                <w:color w:val="000000"/>
+                <w:sz w:val="20"/>
+                <w:szCs w:val="20"/>
+              </w:rPr>
+              <w:t>P(k)</w:t>
+            </w:r>
+          </w:p>
+        </w:tc>
+        <w:tc>
+          <w:tcPr>
+            <w:tcW w:w="1522" w:type="dxa"/>
+            <w:tcBorders>
+              <w:top w:val="nil"/>
+              <w:left w:val="nil"/>
+              <w:bottom w:val="nil"/>
+              <w:right w:val="nil"/>
+            </w:tcBorders>
+            <w:shd w:val="clear" w:color="auto" w:fill="auto"/>
+            <w:noWrap/>
+            <w:vAlign w:val="bottom"/>
+            <w:hideMark/>
+          </w:tcPr>
+          <w:p>
+            <w:pPr>
+              <w:spacing w:after="0" w:line="240" w:lineRule="auto"/>
+              <w:rPr>
+                <w:rFonts w:ascii="Calibri" w:eastAsia="Times New Roman" w:hAnsi="Calibri" w:cs="Calibri"/>
+                <w:b/>
+                <w:bCs/>
+                <w:color w:val="000000"/>
+                <w:sz w:val="20"/>
+                <w:szCs w:val="20"/>
+              </w:rPr>
+            </w:pPr>
+            <w:r>
+              <w:rPr>
+                <w:rFonts w:ascii="Calibri" w:eastAsia="Times New Roman" w:hAnsi="Calibri" w:cs="Calibri"/>
+                <w:b/>
+                <w:bCs/>
+                <w:color w:val="000000"/>
+                <w:sz w:val="20"/>
+                <w:szCs w:val="20"/>
+              </w:rPr>
+              <w:t>P(w)</w:t>
+            </w:r>
+          </w:p>
+        </w:tc>
+        <w:tc>
+          <w:tcPr>
+            <w:tcW w:w="1701" w:type="dxa"/>
+            <w:tcBorders>
+              <w:top w:val="nil"/>
+              <w:left w:val="nil"/>
+              <w:bottom w:val="nil"/>
+              <w:right w:val="nil"/>
+            </w:tcBorders>
+            <w:shd w:val="clear" w:color="auto" w:fill="auto"/>
+            <w:noWrap/>
+            <w:vAlign w:val="bottom"/>
+            <w:hideMark/>
+          </w:tcPr>
+          <w:p>
+            <w:pPr>
+              <w:spacing w:after="0" w:line="240" w:lineRule="auto"/>
+              <w:rPr>
+                <w:rFonts w:ascii="Calibri" w:eastAsia="Times New Roman" w:hAnsi="Calibri" w:cs="Calibri"/>
+                <w:b/>
+                <w:bCs/>
+                <w:color w:val="000000"/>
+                <w:sz w:val="20"/>
+                <w:szCs w:val="20"/>
+              </w:rPr>
+            </w:pPr>
+            <w:r>
+              <w:rPr>
+                <w:rFonts w:ascii="Calibri" w:eastAsia="Times New Roman" w:hAnsi="Calibri" w:cs="Calibri"/>
+                <w:b/>
+                <w:bCs/>
+                <w:color w:val="000000"/>
+                <w:sz w:val="20"/>
+                <w:szCs w:val="20"/>
+              </w:rPr>
+              <w:t>P(</w:t>
+            </w:r>
+            <w:proofErr w:type="spellStart"/>
+            <w:r>
+              <w:rPr>
+                <w:rFonts w:ascii="Calibri" w:eastAsia="Times New Roman" w:hAnsi="Calibri" w:cs="Calibri"/>
+                <w:b/>
+                <w:bCs/>
+                <w:color w:val="000000"/>
+                <w:sz w:val="20"/>
+                <w:szCs w:val="20"/>
+              </w:rPr>
+              <w:t>h|w</w:t>
+            </w:r>
+            <w:proofErr w:type="spellEnd"/>
+            <w:r>
+              <w:rPr>
+                <w:rFonts w:ascii="Calibri" w:eastAsia="Times New Roman" w:hAnsi="Calibri" w:cs="Calibri"/>
+                <w:b/>
+                <w:bCs/>
+                <w:color w:val="000000"/>
+                <w:sz w:val="20"/>
+                <w:szCs w:val="20"/>
+              </w:rPr>
+              <w:t>)</w:t>
+            </w:r>
+          </w:p>
+        </w:tc>
+      </w:tr>
+      <w:tr>
+        <w:trPr>
+          <w:trHeight w:val="290"/>
+          <w:jc w:val="center"/>
+        </w:trPr>
+        <w:tc>
+          <w:tcPr>
+            <w:tcW w:w="1701" w:type="dxa"/>
+            <w:tcBorders>
+              <w:top w:val="nil"/>
+              <w:left w:val="nil"/>
+              <w:bottom w:val="nil"/>
+              <w:right w:val="nil"/>
+            </w:tcBorders>
+            <w:shd w:val="clear" w:color="auto" w:fill="auto"/>
+            <w:noWrap/>
+            <w:vAlign w:val="bottom"/>
+            <w:hideMark/>
+          </w:tcPr>
+          <w:p>
+            <w:pPr>
+              <w:spacing w:after="0" w:line="240" w:lineRule="auto"/>
+              <w:jc w:val="center"/>
+              <w:rPr>
+                <w:rFonts w:ascii="Calibri" w:eastAsia="Times New Roman" w:hAnsi="Calibri" w:cs="Calibri"/>
+                <w:color w:val="000000"/>
+                <w:sz w:val="20"/>
+                <w:szCs w:val="20"/>
+              </w:rPr>
+            </w:pPr>
+            <w:r>
+              <w:rPr>
+                <w:rFonts w:ascii="Calibri" w:eastAsia="Times New Roman" w:hAnsi="Calibri" w:cs="Calibri"/>
+                <w:color w:val="000000"/>
+                <w:sz w:val="20"/>
+                <w:szCs w:val="20"/>
+              </w:rPr>
+              <w:t>FR</w:t>
+            </w:r>
+          </w:p>
+        </w:tc>
+        <w:tc>
+          <w:tcPr>
+            <w:tcW w:w="1455" w:type="dxa"/>
+            <w:tcBorders>
+              <w:top w:val="nil"/>
+              <w:left w:val="nil"/>
+              <w:bottom w:val="nil"/>
+              <w:right w:val="nil"/>
+            </w:tcBorders>
+            <w:shd w:val="clear" w:color="auto" w:fill="auto"/>
+            <w:noWrap/>
+            <w:vAlign w:val="bottom"/>
+            <w:hideMark/>
+          </w:tcPr>
+          <w:p>
+            <w:pPr>
+              <w:spacing w:after="0" w:line="240" w:lineRule="auto"/>
+              <w:rPr>
+                <w:rFonts w:ascii="Calibri" w:eastAsia="Times New Roman" w:hAnsi="Calibri" w:cs="Calibri"/>
+                <w:color w:val="000000"/>
+                <w:sz w:val="20"/>
+                <w:szCs w:val="20"/>
+              </w:rPr>
+            </w:pPr>
+            <w:r>
+              <w:rPr>
+                <w:rFonts w:ascii="Calibri" w:eastAsia="Times New Roman" w:hAnsi="Calibri" w:cs="Calibri"/>
+                <w:color w:val="000000"/>
+                <w:sz w:val="20"/>
+                <w:szCs w:val="20"/>
+              </w:rPr>
+              <w:t>2.91E-04</w:t>
+            </w:r>
+          </w:p>
+        </w:tc>
+        <w:tc>
+          <w:tcPr>
+            <w:tcW w:w="1522" w:type="dxa"/>
+            <w:tcBorders>
+              <w:top w:val="nil"/>
+              <w:left w:val="nil"/>
+              <w:bottom w:val="nil"/>
+              <w:right w:val="nil"/>
+            </w:tcBorders>
+            <w:shd w:val="clear" w:color="auto" w:fill="auto"/>
+            <w:noWrap/>
+            <w:vAlign w:val="bottom"/>
+            <w:hideMark/>
+          </w:tcPr>
+          <w:p>
+            <w:pPr>
+              <w:spacing w:after="0" w:line="240" w:lineRule="auto"/>
+              <w:rPr>
+                <w:rFonts w:ascii="Calibri" w:eastAsia="Times New Roman" w:hAnsi="Calibri" w:cs="Calibri"/>
+                <w:color w:val="000000"/>
+                <w:sz w:val="20"/>
+                <w:szCs w:val="20"/>
+              </w:rPr>
+            </w:pPr>
+            <w:r>
+              <w:rPr>
+                <w:rFonts w:ascii="Calibri" w:eastAsia="Times New Roman" w:hAnsi="Calibri" w:cs="Calibri"/>
+                <w:color w:val="000000"/>
+                <w:sz w:val="20"/>
+                <w:szCs w:val="20"/>
+              </w:rPr>
+              <w:t>0.004585144</w:t>
+            </w:r>
+          </w:p>
+        </w:tc>
+        <w:tc>
+          <w:tcPr>
+            <w:tcW w:w="1701" w:type="dxa"/>
+            <w:tcBorders>
+              <w:top w:val="nil"/>
+              <w:left w:val="nil"/>
+              <w:bottom w:val="nil"/>
+              <w:right w:val="nil"/>
+            </w:tcBorders>
+            <w:shd w:val="clear" w:color="auto" w:fill="auto"/>
+            <w:noWrap/>
+            <w:vAlign w:val="bottom"/>
+            <w:hideMark/>
+          </w:tcPr>
+          <w:p>
+            <w:pPr>
+              <w:spacing w:after="0" w:line="240" w:lineRule="auto"/>
+              <w:rPr>
+                <w:rFonts w:ascii="Calibri" w:eastAsia="Times New Roman" w:hAnsi="Calibri" w:cs="Calibri"/>
+                <w:color w:val="000000"/>
+                <w:sz w:val="20"/>
+                <w:szCs w:val="20"/>
+              </w:rPr>
+            </w:pPr>
+            <w:r>
+              <w:rPr>
+                <w:rFonts w:ascii="Calibri" w:eastAsia="Times New Roman" w:hAnsi="Calibri" w:cs="Calibri"/>
+                <w:color w:val="000000"/>
+                <w:sz w:val="20"/>
+                <w:szCs w:val="20"/>
+              </w:rPr>
+              <w:t>0.015625</w:t>
+            </w:r>
+          </w:p>
+        </w:tc>
+      </w:tr>
+      <w:tr>
+        <w:trPr>
+          <w:trHeight w:val="290"/>
+          <w:jc w:val="center"/>
+        </w:trPr>
+        <w:tc>
+          <w:tcPr>
+            <w:tcW w:w="1701" w:type="dxa"/>
+            <w:tcBorders>
+              <w:top w:val="nil"/>
+              <w:left w:val="nil"/>
+              <w:bottom w:val="nil"/>
+              <w:right w:val="nil"/>
+            </w:tcBorders>
+            <w:shd w:val="clear" w:color="auto" w:fill="auto"/>
+            <w:noWrap/>
+            <w:vAlign w:val="bottom"/>
+            <w:hideMark/>
+          </w:tcPr>
+          <w:p>
+            <w:pPr>
+              <w:spacing w:after="0" w:line="240" w:lineRule="auto"/>
+              <w:jc w:val="center"/>
+              <w:rPr>
+                <w:rFonts w:ascii="Calibri" w:eastAsia="Times New Roman" w:hAnsi="Calibri" w:cs="Calibri"/>
+                <w:color w:val="000000"/>
+                <w:sz w:val="20"/>
+                <w:szCs w:val="20"/>
+              </w:rPr>
+            </w:pPr>
+            <w:r>
+              <w:rPr>
+                <w:rFonts w:ascii="Calibri" w:eastAsia="Times New Roman" w:hAnsi="Calibri" w:cs="Calibri"/>
+                <w:color w:val="000000"/>
+                <w:sz w:val="20"/>
+                <w:szCs w:val="20"/>
+              </w:rPr>
+              <w:t>EN</w:t>
+            </w:r>
+          </w:p>
+        </w:tc>
+        <w:tc>
+          <w:tcPr>
+            <w:tcW w:w="1455" w:type="dxa"/>
+            <w:tcBorders>
+              <w:top w:val="nil"/>
+              <w:left w:val="nil"/>
+              <w:bottom w:val="nil"/>
+              <w:right w:val="nil"/>
+            </w:tcBorders>
+            <w:shd w:val="clear" w:color="auto" w:fill="auto"/>
+            <w:noWrap/>
+            <w:vAlign w:val="bottom"/>
+            <w:hideMark/>
+          </w:tcPr>
+          <w:p>
+            <w:pPr>
+              <w:spacing w:after="0" w:line="240" w:lineRule="auto"/>
+              <w:rPr>
+                <w:rFonts w:ascii="Calibri" w:eastAsia="Times New Roman" w:hAnsi="Calibri" w:cs="Calibri"/>
+                <w:color w:val="000000"/>
+                <w:sz w:val="20"/>
+                <w:szCs w:val="20"/>
+              </w:rPr>
+            </w:pPr>
+            <w:r>
+              <w:rPr>
+                <w:rFonts w:ascii="Calibri" w:eastAsia="Times New Roman" w:hAnsi="Calibri" w:cs="Calibri"/>
+                <w:color w:val="000000"/>
+                <w:sz w:val="20"/>
+                <w:szCs w:val="20"/>
+              </w:rPr>
+              <w:t>0.008458685</w:t>
+            </w:r>
+          </w:p>
+        </w:tc>
+        <w:tc>
+          <w:tcPr>
+            <w:tcW w:w="1522" w:type="dxa"/>
+            <w:tcBorders>
+              <w:top w:val="nil"/>
+              <w:left w:val="nil"/>
+              <w:bottom w:val="nil"/>
+              <w:right w:val="nil"/>
+            </w:tcBorders>
+            <w:shd w:val="clear" w:color="auto" w:fill="auto"/>
+            <w:noWrap/>
+            <w:vAlign w:val="bottom"/>
+            <w:hideMark/>
+          </w:tcPr>
+          <w:p>
+            <w:pPr>
+              <w:spacing w:after="0" w:line="240" w:lineRule="auto"/>
+              <w:rPr>
+                <w:rFonts w:ascii="Calibri" w:eastAsia="Times New Roman" w:hAnsi="Calibri" w:cs="Calibri"/>
+                <w:color w:val="000000"/>
+                <w:sz w:val="20"/>
+                <w:szCs w:val="20"/>
+              </w:rPr>
+            </w:pPr>
+            <w:r>
+              <w:rPr>
+                <w:rFonts w:ascii="Calibri" w:eastAsia="Times New Roman" w:hAnsi="Calibri" w:cs="Calibri"/>
+                <w:color w:val="000000"/>
+                <w:sz w:val="20"/>
+                <w:szCs w:val="20"/>
+              </w:rPr>
+              <w:t>0.023369316</w:t>
+            </w:r>
+          </w:p>
+        </w:tc>
+        <w:tc>
+          <w:tcPr>
+            <w:tcW w:w="1701" w:type="dxa"/>
+            <w:tcBorders>
+              <w:top w:val="nil"/>
+              <w:left w:val="nil"/>
+              <w:bottom w:val="nil"/>
+              <w:right w:val="nil"/>
+            </w:tcBorders>
+            <w:shd w:val="clear" w:color="auto" w:fill="auto"/>
+            <w:noWrap/>
+            <w:vAlign w:val="bottom"/>
+            <w:hideMark/>
+          </w:tcPr>
+          <w:p>
+            <w:pPr>
+              <w:spacing w:after="0" w:line="240" w:lineRule="auto"/>
+              <w:rPr>
+                <w:rFonts w:ascii="Calibri" w:eastAsia="Times New Roman" w:hAnsi="Calibri" w:cs="Calibri"/>
+                <w:color w:val="000000"/>
+                <w:sz w:val="20"/>
+                <w:szCs w:val="20"/>
+              </w:rPr>
+            </w:pPr>
+            <w:r>
+              <w:rPr>
+                <w:rFonts w:ascii="Calibri" w:eastAsia="Times New Roman" w:hAnsi="Calibri" w:cs="Calibri"/>
+                <w:color w:val="000000"/>
+                <w:sz w:val="20"/>
+                <w:szCs w:val="20"/>
+              </w:rPr>
+              <w:t>0.267180174</w:t>
+            </w:r>
+          </w:p>
+        </w:tc>
+      </w:tr>
+      <w:tr>
+        <w:trPr>
+          <w:trHeight w:val="290"/>
+          <w:jc w:val="center"/>
+        </w:trPr>
+        <w:tc>
+          <w:tcPr>
+            <w:tcW w:w="1701" w:type="dxa"/>
+            <w:tcBorders>
+              <w:top w:val="nil"/>
+              <w:left w:val="nil"/>
+              <w:bottom w:val="nil"/>
+              <w:right w:val="nil"/>
+            </w:tcBorders>
+            <w:shd w:val="clear" w:color="auto" w:fill="auto"/>
+            <w:noWrap/>
+            <w:vAlign w:val="bottom"/>
+            <w:hideMark/>
+          </w:tcPr>
+          <w:p>
+            <w:pPr>
+              <w:spacing w:after="0" w:line="240" w:lineRule="auto"/>
+              <w:jc w:val="center"/>
+              <w:rPr>
+                <w:rFonts w:ascii="Calibri" w:eastAsia="Times New Roman" w:hAnsi="Calibri" w:cs="Calibri"/>
+                <w:color w:val="000000"/>
+                <w:sz w:val="20"/>
+                <w:szCs w:val="20"/>
+              </w:rPr>
+            </w:pPr>
+            <w:r>
+              <w:rPr>
+                <w:rFonts w:ascii="Calibri" w:eastAsia="Times New Roman" w:hAnsi="Calibri" w:cs="Calibri"/>
+                <w:color w:val="000000"/>
+                <w:sz w:val="20"/>
+                <w:szCs w:val="20"/>
+              </w:rPr>
+              <w:t>OT</w:t>
+            </w:r>
+          </w:p>
+        </w:tc>
+        <w:tc>
+          <w:tcPr>
+            <w:tcW w:w="1455" w:type="dxa"/>
+            <w:tcBorders>
+              <w:top w:val="nil"/>
+              <w:left w:val="nil"/>
+              <w:bottom w:val="nil"/>
+              <w:right w:val="nil"/>
+            </w:tcBorders>
+            <w:shd w:val="clear" w:color="auto" w:fill="auto"/>
+            <w:noWrap/>
+            <w:vAlign w:val="bottom"/>
+            <w:hideMark/>
+          </w:tcPr>
+          <w:p>
+            <w:pPr>
+              <w:spacing w:after="0" w:line="240" w:lineRule="auto"/>
+              <w:rPr>
+                <w:rFonts w:ascii="Calibri" w:eastAsia="Times New Roman" w:hAnsi="Calibri" w:cs="Calibri"/>
+                <w:color w:val="000000"/>
+                <w:sz w:val="20"/>
+                <w:szCs w:val="20"/>
+              </w:rPr>
+            </w:pPr>
+            <w:r>
+              <w:rPr>
+                <w:rFonts w:ascii="Calibri" w:eastAsia="Times New Roman" w:hAnsi="Calibri" w:cs="Calibri"/>
+                <w:color w:val="000000"/>
+                <w:sz w:val="20"/>
+                <w:szCs w:val="20"/>
+              </w:rPr>
+              <w:t>6.24E-07</w:t>
+            </w:r>
+          </w:p>
+        </w:tc>
+        <w:tc>
+          <w:tcPr>
+            <w:tcW w:w="1522" w:type="dxa"/>
+            <w:tcBorders>
+              <w:top w:val="nil"/>
+              <w:left w:val="nil"/>
+              <w:bottom w:val="nil"/>
+              <w:right w:val="nil"/>
+            </w:tcBorders>
+            <w:shd w:val="clear" w:color="auto" w:fill="auto"/>
+            <w:noWrap/>
+            <w:vAlign w:val="bottom"/>
+            <w:hideMark/>
+          </w:tcPr>
+          <w:p>
+            <w:pPr>
+              <w:spacing w:after="0" w:line="240" w:lineRule="auto"/>
+              <w:rPr>
+                <w:rFonts w:ascii="Calibri" w:eastAsia="Times New Roman" w:hAnsi="Calibri" w:cs="Calibri"/>
+                <w:color w:val="000000"/>
+                <w:sz w:val="20"/>
+                <w:szCs w:val="20"/>
+              </w:rPr>
+            </w:pPr>
+            <w:r>
+              <w:rPr>
+                <w:rFonts w:ascii="Calibri" w:eastAsia="Times New Roman" w:hAnsi="Calibri" w:cs="Calibri"/>
+                <w:color w:val="000000"/>
+                <w:sz w:val="20"/>
+                <w:szCs w:val="20"/>
+              </w:rPr>
+              <w:t>2.14E-04</w:t>
+            </w:r>
+          </w:p>
+        </w:tc>
+        <w:tc>
+          <w:tcPr>
+            <w:tcW w:w="1701" w:type="dxa"/>
+            <w:tcBorders>
+              <w:top w:val="nil"/>
+              <w:left w:val="nil"/>
+              <w:bottom w:val="nil"/>
+              <w:right w:val="nil"/>
+            </w:tcBorders>
+            <w:shd w:val="clear" w:color="auto" w:fill="auto"/>
+            <w:noWrap/>
+            <w:vAlign w:val="bottom"/>
+            <w:hideMark/>
+          </w:tcPr>
+          <w:p>
+            <w:pPr>
+              <w:spacing w:after="0" w:line="240" w:lineRule="auto"/>
+              <w:rPr>
+                <w:rFonts w:ascii="Calibri" w:eastAsia="Times New Roman" w:hAnsi="Calibri" w:cs="Calibri"/>
+                <w:color w:val="000000"/>
+                <w:sz w:val="20"/>
+                <w:szCs w:val="20"/>
+              </w:rPr>
+            </w:pPr>
+            <w:r>
+              <w:rPr>
+                <w:rFonts w:ascii="Calibri" w:eastAsia="Times New Roman" w:hAnsi="Calibri" w:cs="Calibri"/>
+                <w:color w:val="000000"/>
+                <w:sz w:val="20"/>
+                <w:szCs w:val="20"/>
+              </w:rPr>
+              <w:t>0.03125</w:t>
+            </w:r>
+          </w:p>
+        </w:tc>
+      </w:tr>
+    </w:tbl>
+    <w:p>
+      <w:pPr>
+        <w:jc w:val="both"/>
+        <w:rPr>
+          <w:sz w:val="24"/>
+          <w:szCs w:val="24"/>
+        </w:rPr>
+      </w:pPr>
+    </w:p>
+    <w:p>
+      <w:pPr>
+        <w:jc w:val="both"/>
+        <w:rPr>
+          <w:i/>
+          <w:sz w:val="24"/>
+          <w:szCs w:val="24"/>
+        </w:rPr>
+      </w:pPr>
+      <w:r>
+        <w:rPr>
+          <w:sz w:val="24"/>
+          <w:szCs w:val="24"/>
+        </w:rPr>
+        <w:t>S5 is comparatively short and is spoken language using slang. Nonetheless, S5 is accurately classified as OT in both the unigram and bigram models</w:t>
+      </w:r>
+      <w:r>
+        <w:rPr>
+          <w:sz w:val="24"/>
+          <w:szCs w:val="24"/>
+        </w:rPr>
+        <w:t xml:space="preserve">. For the unigram model, the approximation for OT is quite close to FR, but </w:t>
+      </w:r>
+      <w:r>
+        <w:rPr>
+          <w:sz w:val="24"/>
+          <w:szCs w:val="24"/>
+        </w:rPr>
+        <w:t>the bigram model gives a clear advantage to OT because the bigrams (</w:t>
+      </w:r>
+      <w:proofErr w:type="spellStart"/>
+      <w:r>
+        <w:rPr>
+          <w:sz w:val="24"/>
+          <w:szCs w:val="24"/>
+        </w:rPr>
+        <w:t>q|u</w:t>
+      </w:r>
+      <w:proofErr w:type="spellEnd"/>
+      <w:r>
+        <w:rPr>
+          <w:sz w:val="24"/>
+          <w:szCs w:val="24"/>
+        </w:rPr>
+        <w:t>) and (</w:t>
+      </w:r>
+      <w:proofErr w:type="spellStart"/>
+      <w:r>
+        <w:rPr>
+          <w:sz w:val="24"/>
+          <w:szCs w:val="24"/>
+        </w:rPr>
+        <w:t>u|e</w:t>
+      </w:r>
+      <w:proofErr w:type="spellEnd"/>
+      <w:r>
+        <w:rPr>
+          <w:sz w:val="24"/>
+          <w:szCs w:val="24"/>
+        </w:rPr>
+        <w:t>) are much more common in functional words, and the bigram (</w:t>
+      </w:r>
+      <w:proofErr w:type="spellStart"/>
+      <w:r>
+        <w:rPr>
+          <w:sz w:val="24"/>
+          <w:szCs w:val="24"/>
+        </w:rPr>
+        <w:t>l|c</w:t>
+      </w:r>
+      <w:proofErr w:type="spellEnd"/>
+      <w:r>
+        <w:rPr>
+          <w:sz w:val="24"/>
+          <w:szCs w:val="24"/>
+        </w:rPr>
+        <w:t xml:space="preserve">) appears more often in lexical words. </w:t>
+      </w:r>
+      <w:r>
+        <w:rPr>
+          <w:sz w:val="24"/>
+          <w:szCs w:val="24"/>
+        </w:rPr>
+        <w:t>The point where (</w:t>
+      </w:r>
+      <w:proofErr w:type="spellStart"/>
+      <w:r>
+        <w:rPr>
+          <w:sz w:val="24"/>
+          <w:szCs w:val="24"/>
+        </w:rPr>
+        <w:t>l|c</w:t>
+      </w:r>
+      <w:proofErr w:type="spellEnd"/>
+      <w:r>
+        <w:rPr>
+          <w:sz w:val="24"/>
+          <w:szCs w:val="24"/>
+        </w:rPr>
+        <w:t>) is read is the point where OT has a clear advantage over the other language models and keeps that advantage.</w:t>
+      </w:r>
+      <w:r>
+        <w:rPr>
+          <w:sz w:val="24"/>
+          <w:szCs w:val="24"/>
+        </w:rPr>
+        <w:t xml:space="preserve"> </w:t>
+      </w:r>
+      <w:r>
+        <w:rPr>
+          <w:i/>
+          <w:sz w:val="24"/>
+          <w:szCs w:val="24"/>
+        </w:rPr>
+        <w:t>(insert comparison table)</w:t>
+      </w:r>
+    </w:p>
+    <w:p>
+      <w:pPr>
+        <w:jc w:val="both"/>
+        <w:rPr>
+          <w:i/>
+          <w:sz w:val="24"/>
+          <w:szCs w:val="24"/>
+        </w:rPr>
+      </w:pPr>
+      <w:r>
+        <w:rPr>
+          <w:sz w:val="24"/>
+          <w:szCs w:val="24"/>
+        </w:rPr>
+        <w:t>Now, let’s analyse</w:t>
+      </w:r>
+      <w:r>
+        <w:rPr>
+          <w:sz w:val="24"/>
+          <w:szCs w:val="24"/>
+        </w:rPr>
+        <w:t xml:space="preserve"> the incorrectly classified sentences. It is obvious why S2 is classified as EN for both the unigram and bigram models: Woody Allen is a rather anglophone-sounding name, and that is reflected in the letters and bigrams used in the name. The letter ‘w’ rarely appears in FR and OT compared to EN. For the bigram model, the bigrams (</w:t>
+      </w:r>
+      <w:proofErr w:type="spellStart"/>
+      <w:r>
+        <w:rPr>
+          <w:sz w:val="24"/>
+          <w:szCs w:val="24"/>
+        </w:rPr>
+        <w:t>w|o</w:t>
+      </w:r>
+      <w:proofErr w:type="spellEnd"/>
+      <w:r>
+        <w:rPr>
+          <w:sz w:val="24"/>
+          <w:szCs w:val="24"/>
+        </w:rPr>
+        <w:t>) and (</w:t>
+      </w:r>
+      <w:proofErr w:type="spellStart"/>
+      <w:r>
+        <w:rPr>
+          <w:sz w:val="24"/>
+          <w:szCs w:val="24"/>
+        </w:rPr>
+        <w:t>o|o</w:t>
+      </w:r>
+      <w:proofErr w:type="spellEnd"/>
+      <w:r>
+        <w:rPr>
+          <w:sz w:val="24"/>
+          <w:szCs w:val="24"/>
+        </w:rPr>
+        <w:t xml:space="preserve">) are enough to significantly skew </w:t>
+      </w:r>
+      <w:r>
+        <w:rPr>
+          <w:sz w:val="24"/>
+          <w:szCs w:val="24"/>
+        </w:rPr>
+        <w:t>the prediction in EN’s favour.</w:t>
+      </w:r>
+      <w:r>
+        <w:rPr>
+          <w:i/>
+          <w:sz w:val="24"/>
+          <w:szCs w:val="24"/>
+        </w:rPr>
+        <w:t xml:space="preserve"> (insert comparison table)</w:t>
+      </w:r>
+    </w:p>
+    <w:p>
+      <w:pPr>
+        <w:jc w:val="both"/>
+        <w:rPr>
+          <w:sz w:val="24"/>
+          <w:szCs w:val="24"/>
+        </w:rPr>
+      </w:pPr>
+      <w:r>
+        <w:rPr>
+          <w:sz w:val="24"/>
+          <w:szCs w:val="24"/>
+        </w:rPr>
+        <w:t xml:space="preserve">S4 is unique among other EN sentences, in that it exclusively uses words of Greek origin, save for functional words (in this case, “should” and “not”). </w:t>
+      </w:r>
+      <w:r>
+        <w:rPr>
+          <w:sz w:val="24"/>
+          <w:szCs w:val="24"/>
+        </w:rPr>
+        <w:t xml:space="preserve">The unigram model incorrectly classifies this sentence as OT, but the bigram model correctly classifies it as EN </w:t>
+      </w:r>
+      <w:r>
+        <w:rPr>
+          <w:sz w:val="24"/>
+          <w:szCs w:val="24"/>
+        </w:rPr>
+        <w:t xml:space="preserve">mostly </w:t>
+      </w:r>
+      <w:r>
+        <w:rPr>
+          <w:sz w:val="24"/>
+          <w:szCs w:val="24"/>
+        </w:rPr>
+        <w:t xml:space="preserve">because </w:t>
+      </w:r>
+      <w:r>
+        <w:rPr>
+          <w:sz w:val="24"/>
+          <w:szCs w:val="24"/>
+        </w:rPr>
+        <w:t>of these functional words.</w:t>
+      </w:r>
+    </w:p>
+    <w:p>
+      <w:pPr>
+        <w:jc w:val="both"/>
+        <w:rPr>
+          <w:i/>
+          <w:sz w:val="24"/>
+          <w:szCs w:val="24"/>
+        </w:rPr>
+      </w:pPr>
+      <w:r>
+        <w:rPr>
+          <w:sz w:val="24"/>
+          <w:szCs w:val="24"/>
+        </w:rPr>
+        <w:t>Finally, S6, like S2, uses uncommon letters in its words, and makes it easy for the language models to incorrectly classify it. Although all the language models use the same character set, the 26 letters of the Latin alphabet, the letter ‘k’ practically does not exist in the Spanish language, except for a few loanwords (like kayak). In fact, ‘k’ never appears in the corpus on which the OT models are trained.</w:t>
+      </w:r>
+      <w:r>
+        <w:rPr>
+          <w:sz w:val="24"/>
+          <w:szCs w:val="24"/>
+        </w:rPr>
+        <w:t xml:space="preserve"> Compare these smoothed probabilities, from the unigram outputs: </w:t>
+      </w:r>
+      <w:r>
+        <w:rPr>
+          <w:i/>
+          <w:sz w:val="24"/>
+          <w:szCs w:val="24"/>
+        </w:rPr>
+        <w:t>(insert comparison table)</w:t>
+      </w:r>
+    </w:p>
+    <w:p>
+      <w:pPr>
+        <w:jc w:val="both"/>
+        <w:rPr>
+          <w:i/>
+          <w:sz w:val="24"/>
+          <w:szCs w:val="24"/>
+        </w:rPr>
+      </w:pPr>
+      <w:r>
+        <w:rPr>
+          <w:sz w:val="24"/>
+          <w:szCs w:val="24"/>
+        </w:rPr>
+        <w:t xml:space="preserve">Both the unigram and bigram models identify the sentence as EN. Compare these logarithmic probabilities: </w:t>
+      </w:r>
+      <w:r>
+        <w:rPr>
+          <w:i/>
+          <w:sz w:val="24"/>
+          <w:szCs w:val="24"/>
+        </w:rPr>
+        <w:t>(insert table)</w:t>
+      </w:r>
+    </w:p>
+    <w:p>
+      <w:pPr>
+        <w:jc w:val="both"/>
+        <w:rPr>
+          <w:sz w:val="20"/>
+          <w:szCs w:val="20"/>
+        </w:rPr>
+      </w:pPr>
+    </w:p>
+    <w:p>
+      <w:pPr>
+        <w:jc w:val="both"/>
         <w:rPr>
           <w:b/>
           <w:sz w:val="24"/>
           <w:szCs w:val="24"/>
         </w:rPr>
+      </w:pPr>
+      <w:r>
+        <w:rPr>
+          <w:b/>
+          <w:sz w:val="24"/>
+          <w:szCs w:val="24"/>
+        </w:rPr>
         <w:t xml:space="preserve">3. </w:t>
       </w:r>
       <w:r>
@@ -532,12 +3128,14 @@
       <w:pPr>
         <w:jc w:val="both"/>
         <w:rPr>
-          <w:sz w:val="24"/>
-          <w:szCs w:val="24"/>
-        </w:rPr>
-      </w:pPr>
-      <w:r>
-        <w:rPr>
+          <w:i/>
+          <w:sz w:val="24"/>
+          <w:szCs w:val="24"/>
+        </w:rPr>
+      </w:pPr>
+      <w:r>
+        <w:rPr>
+          <w:i/>
           <w:sz w:val="24"/>
           <w:szCs w:val="24"/>
         </w:rPr>
@@ -548,12 +3146,14 @@
       <w:pPr>
         <w:jc w:val="both"/>
         <w:rPr>
-          <w:sz w:val="24"/>
-          <w:szCs w:val="24"/>
-        </w:rPr>
-      </w:pPr>
-      <w:r>
-        <w:rPr>
+          <w:i/>
+          <w:sz w:val="24"/>
+          <w:szCs w:val="24"/>
+        </w:rPr>
+      </w:pPr>
+      <w:r>
+        <w:rPr>
+          <w:i/>
           <w:sz w:val="24"/>
           <w:szCs w:val="24"/>
         </w:rPr>
@@ -564,50 +3164,18 @@
       <w:pPr>
         <w:jc w:val="both"/>
         <w:rPr>
-          <w:b/>
-          <w:sz w:val="24"/>
-          <w:szCs w:val="24"/>
-        </w:rPr>
-      </w:pPr>
-      <w:r>
-        <w:rPr>
-          <w:b/>
-          <w:sz w:val="24"/>
-          <w:szCs w:val="24"/>
-        </w:rPr>
-        <w:t>3.</w:t>
-      </w:r>
-      <w:r>
-        <w:rPr>
-          <w:b/>
-          <w:sz w:val="24"/>
-          <w:szCs w:val="24"/>
-        </w:rPr>
-        <w:t>1</w:t>
-      </w:r>
-      <w:r>
-        <w:rPr>
-          <w:b/>
-          <w:sz w:val="24"/>
-          <w:szCs w:val="24"/>
-        </w:rPr>
-        <w:t xml:space="preserve"> Results</w:t>
-      </w:r>
-    </w:p>
-    <w:p>
-      <w:pPr>
-        <w:jc w:val="both"/>
-        <w:rPr>
-          <w:sz w:val="24"/>
-          <w:szCs w:val="24"/>
-        </w:rPr>
-      </w:pPr>
-      <w:r>
-        <w:rPr>
-          <w:sz w:val="24"/>
-          <w:szCs w:val="24"/>
-        </w:rPr>
-        <w:t>- Follow same guidelines as previous section</w:t>
+          <w:sz w:val="24"/>
+          <w:szCs w:val="24"/>
+        </w:rPr>
+      </w:pPr>
+      <w:r>
+        <w:rPr>
+          <w:sz w:val="24"/>
+          <w:szCs w:val="24"/>
+        </w:rPr>
+        <w:lastRenderedPageBreak/>
+        <w:tab/>
+        <w:t xml:space="preserve">There are 4 experiments in this section: </w:t>
       </w:r>
       <w:bookmarkStart w:id="0" w:name="_GoBack"/>
       <w:bookmarkEnd w:id="0"/>
@@ -621,22 +3189,72 @@
           <w:szCs w:val="24"/>
         </w:rPr>
       </w:pPr>
-    </w:p>
-    <w:p>
-      <w:pPr>
-        <w:jc w:val="both"/>
+      <w:r>
         <w:rPr>
           <w:b/>
           <w:sz w:val="24"/>
           <w:szCs w:val="24"/>
         </w:rPr>
-      </w:pPr>
+        <w:t>3.</w:t>
+      </w:r>
       <w:r>
         <w:rPr>
           <w:b/>
           <w:sz w:val="24"/>
           <w:szCs w:val="24"/>
         </w:rPr>
+        <w:t>1</w:t>
+      </w:r>
+      <w:r>
+        <w:rPr>
+          <w:b/>
+          <w:sz w:val="24"/>
+          <w:szCs w:val="24"/>
+        </w:rPr>
+        <w:t xml:space="preserve"> Results</w:t>
+      </w:r>
+    </w:p>
+    <w:p>
+      <w:pPr>
+        <w:jc w:val="both"/>
+        <w:rPr>
+          <w:sz w:val="24"/>
+          <w:szCs w:val="24"/>
+        </w:rPr>
+      </w:pPr>
+      <w:r>
+        <w:rPr>
+          <w:sz w:val="24"/>
+          <w:szCs w:val="24"/>
+        </w:rPr>
+        <w:t>- Follow same guidelines as previous section</w:t>
+      </w:r>
+    </w:p>
+    <w:p>
+      <w:pPr>
+        <w:jc w:val="both"/>
+        <w:rPr>
+          <w:b/>
+          <w:sz w:val="24"/>
+          <w:szCs w:val="24"/>
+        </w:rPr>
+      </w:pPr>
+    </w:p>
+    <w:p>
+      <w:pPr>
+        <w:jc w:val="both"/>
+        <w:rPr>
+          <w:b/>
+          <w:sz w:val="24"/>
+          <w:szCs w:val="24"/>
+        </w:rPr>
+      </w:pPr>
+      <w:r>
+        <w:rPr>
+          <w:b/>
+          <w:sz w:val="24"/>
+          <w:szCs w:val="24"/>
+        </w:rPr>
         <w:t xml:space="preserve">4. </w:t>
       </w:r>
       <w:r>
@@ -646,6 +3264,34 @@
           <w:szCs w:val="24"/>
         </w:rPr>
         <w:t>CONCLUSION</w:t>
+      </w:r>
+    </w:p>
+    <w:p>
+      <w:pPr>
+        <w:jc w:val="both"/>
+        <w:rPr>
+          <w:b/>
+          <w:sz w:val="24"/>
+          <w:szCs w:val="24"/>
+        </w:rPr>
+      </w:pPr>
+    </w:p>
+    <w:p>
+      <w:pPr>
+        <w:jc w:val="both"/>
+        <w:rPr>
+          <w:b/>
+          <w:sz w:val="24"/>
+          <w:szCs w:val="24"/>
+        </w:rPr>
+      </w:pPr>
+      <w:r>
+        <w:rPr>
+          <w:b/>
+          <w:sz w:val="24"/>
+          <w:szCs w:val="24"/>
+        </w:rPr>
+        <w:t>5. REFERENCES</w:t>
       </w:r>
     </w:p>
     <w:sectPr>
@@ -1059,6 +3705,7 @@
   <w:style w:type="character" w:default="1" w:styleId="DefaultParagraphFont">
     <w:name w:val="Default Paragraph Font"/>
     <w:uiPriority w:val="1"/>
+    <w:semiHidden/>
     <w:unhideWhenUsed/>
   </w:style>
   <w:style w:type="table" w:default="1" w:styleId="TableNormal">
@@ -1111,6 +3758,11 @@
       <w:ind w:left="720"/>
       <w:contextualSpacing/>
     </w:pPr>
+  </w:style>
+  <w:style w:type="character" w:customStyle="1" w:styleId="tlid-translation">
+    <w:name w:val="tlid-translation"/>
+    <w:basedOn w:val="DefaultParagraphFont"/>
+    <w:rsid w:val="00E3759F"/>
   </w:style>
 </w:styles>
 </file>

</xml_diff>